<commit_message>
o (order of channels) better explained
</commit_message>
<xml_diff>
--- a/introduction-to-FlowSOM_analyse.docx
+++ b/introduction-to-FlowSOM_analyse.docx
@@ -81,7 +81,7 @@
         <w:rPr>
           <w:rStyle w:val="VerbatimChar"/>
         </w:rPr>
-        <w:t xml:space="preserve">## [1] "Thu Apr 07 10:11:17 2022"</w:t>
+        <w:t xml:space="preserve">## [1] "Tue May 24 13:55:53 2022"</w:t>
       </w:r>
     </w:p>
     <w:p>
@@ -624,7 +624,7 @@
         </w:numPr>
       </w:pPr>
       <w:r>
-        <w:t xml:space="preserve">utSti which is the path to the folder where you want to save the clustering result. * o is optional, but must be included if</w:t>
+        <w:t xml:space="preserve">utSti which is the path to the folder where you want to save the clustering result.</w:t>
       </w:r>
       <w:r>
         <w:br/>
@@ -639,6 +639,18 @@
         </w:numPr>
       </w:pPr>
       <w:r>
+        <w:t xml:space="preserve">o is optional, but must be included if you want a different order of your channels in the heatmap.</w:t>
+      </w:r>
+    </w:p>
+    <w:p>
+      <w:pPr>
+        <w:pStyle w:val="Compact"/>
+        <w:numPr>
+          <w:numId w:val="1001"/>
+          <w:ilvl w:val="0"/>
+        </w:numPr>
+      </w:pPr>
+      <w:r>
         <w:t xml:space="preserve">tamed a list of which filenames to use in the clustering</w:t>
       </w:r>
     </w:p>
@@ -1234,6 +1246,291 @@
       </w:pPr>
       <w:r>
         <w:rPr>
+          <w:rStyle w:val="NormalTok"/>
+        </w:rPr>
+        <w:t xml:space="preserve">params &lt;-</w:t>
+      </w:r>
+      <w:r>
+        <w:rPr>
+          <w:rStyle w:val="StringTok"/>
+        </w:rPr>
+        <w:t xml:space="preserve"> </w:t>
+      </w:r>
+      <w:r>
+        <w:rPr>
+          <w:rStyle w:val="KeywordTok"/>
+        </w:rPr>
+        <w:t xml:space="preserve">list</w:t>
+      </w:r>
+      <w:r>
+        <w:rPr>
+          <w:rStyle w:val="NormalTok"/>
+        </w:rPr>
+        <w:t xml:space="preserve">(</w:t>
+      </w:r>
+      <w:r>
+        <w:rPr>
+          <w:rStyle w:val="DataTypeTok"/>
+        </w:rPr>
+        <w:t xml:space="preserve">seed =</w:t>
+      </w:r>
+      <w:r>
+        <w:rPr>
+          <w:rStyle w:val="NormalTok"/>
+        </w:rPr>
+        <w:t xml:space="preserve"> seed,</w:t>
+      </w:r>
+      <w:r>
+        <w:br/>
+      </w:r>
+      <w:r>
+        <w:rPr>
+          <w:rStyle w:val="NormalTok"/>
+        </w:rPr>
+        <w:t xml:space="preserve">               </w:t>
+      </w:r>
+      <w:r>
+        <w:rPr>
+          <w:rStyle w:val="DataTypeTok"/>
+        </w:rPr>
+        <w:t xml:space="preserve">data =</w:t>
+      </w:r>
+      <w:r>
+        <w:rPr>
+          <w:rStyle w:val="NormalTok"/>
+        </w:rPr>
+        <w:t xml:space="preserve"> arcSindataMatrix[arcSindataMatrix</w:t>
+      </w:r>
+      <w:r>
+        <w:rPr>
+          <w:rStyle w:val="OperatorTok"/>
+        </w:rPr>
+        <w:t xml:space="preserve">$</w:t>
+      </w:r>
+      <w:r>
+        <w:rPr>
+          <w:rStyle w:val="NormalTok"/>
+        </w:rPr>
+        <w:t xml:space="preserve">dataset </w:t>
+      </w:r>
+      <w:r>
+        <w:rPr>
+          <w:rStyle w:val="OperatorTok"/>
+        </w:rPr>
+        <w:t xml:space="preserve">%in%</w:t>
+      </w:r>
+      <w:r>
+        <w:rPr>
+          <w:rStyle w:val="StringTok"/>
+        </w:rPr>
+        <w:t xml:space="preserve"> </w:t>
+      </w:r>
+      <w:r>
+        <w:rPr>
+          <w:rStyle w:val="NormalTok"/>
+        </w:rPr>
+        <w:t xml:space="preserve">tamed, ],</w:t>
+      </w:r>
+      <w:r>
+        <w:br/>
+      </w:r>
+      <w:r>
+        <w:rPr>
+          <w:rStyle w:val="NormalTok"/>
+        </w:rPr>
+        <w:t xml:space="preserve">               </w:t>
+      </w:r>
+      <w:r>
+        <w:rPr>
+          <w:rStyle w:val="DataTypeTok"/>
+        </w:rPr>
+        <w:t xml:space="preserve">n_random_for_plotting_per_fil =</w:t>
+      </w:r>
+      <w:r>
+        <w:rPr>
+          <w:rStyle w:val="NormalTok"/>
+        </w:rPr>
+        <w:t xml:space="preserve"> </w:t>
+      </w:r>
+      <w:r>
+        <w:rPr>
+          <w:rStyle w:val="DecValTok"/>
+        </w:rPr>
+        <w:t xml:space="preserve">5000</w:t>
+      </w:r>
+      <w:r>
+        <w:rPr>
+          <w:rStyle w:val="NormalTok"/>
+        </w:rPr>
+        <w:t xml:space="preserve">,</w:t>
+      </w:r>
+      <w:r>
+        <w:br/>
+      </w:r>
+      <w:r>
+        <w:rPr>
+          <w:rStyle w:val="NormalTok"/>
+        </w:rPr>
+        <w:t xml:space="preserve">               </w:t>
+      </w:r>
+      <w:r>
+        <w:rPr>
+          <w:rStyle w:val="DataTypeTok"/>
+        </w:rPr>
+        <w:t xml:space="preserve">kanaler =</w:t>
+      </w:r>
+      <w:r>
+        <w:rPr>
+          <w:rStyle w:val="NormalTok"/>
+        </w:rPr>
+        <w:t xml:space="preserve"> kanaler,</w:t>
+      </w:r>
+      <w:r>
+        <w:br/>
+      </w:r>
+      <w:r>
+        <w:rPr>
+          <w:rStyle w:val="NormalTok"/>
+        </w:rPr>
+        <w:t xml:space="preserve">               </w:t>
+      </w:r>
+      <w:r>
+        <w:rPr>
+          <w:rStyle w:val="DataTypeTok"/>
+        </w:rPr>
+        <w:t xml:space="preserve">scaling =</w:t>
+      </w:r>
+      <w:r>
+        <w:rPr>
+          <w:rStyle w:val="NormalTok"/>
+        </w:rPr>
+        <w:t xml:space="preserve"> </w:t>
+      </w:r>
+      <w:r>
+        <w:rPr>
+          <w:rStyle w:val="OtherTok"/>
+        </w:rPr>
+        <w:t xml:space="preserve">TRUE</w:t>
+      </w:r>
+      <w:r>
+        <w:rPr>
+          <w:rStyle w:val="NormalTok"/>
+        </w:rPr>
+        <w:t xml:space="preserve">,</w:t>
+      </w:r>
+      <w:r>
+        <w:br/>
+      </w:r>
+      <w:r>
+        <w:rPr>
+          <w:rStyle w:val="NormalTok"/>
+        </w:rPr>
+        <w:t xml:space="preserve">               </w:t>
+      </w:r>
+      <w:r>
+        <w:rPr>
+          <w:rStyle w:val="DataTypeTok"/>
+        </w:rPr>
+        <w:t xml:space="preserve">column_cluster =</w:t>
+      </w:r>
+      <w:r>
+        <w:rPr>
+          <w:rStyle w:val="NormalTok"/>
+        </w:rPr>
+        <w:t xml:space="preserve"> column_cluster,</w:t>
+      </w:r>
+      <w:r>
+        <w:br/>
+      </w:r>
+      <w:r>
+        <w:rPr>
+          <w:rStyle w:val="NormalTok"/>
+        </w:rPr>
+        <w:t xml:space="preserve">               </w:t>
+      </w:r>
+      <w:r>
+        <w:rPr>
+          <w:rStyle w:val="DataTypeTok"/>
+        </w:rPr>
+        <w:t xml:space="preserve">o =</w:t>
+      </w:r>
+      <w:r>
+        <w:rPr>
+          <w:rStyle w:val="NormalTok"/>
+        </w:rPr>
+        <w:t xml:space="preserve"> </w:t>
+      </w:r>
+      <w:r>
+        <w:rPr>
+          <w:rStyle w:val="OtherTok"/>
+        </w:rPr>
+        <w:t xml:space="preserve">NULL</w:t>
+      </w:r>
+      <w:r>
+        <w:rPr>
+          <w:rStyle w:val="NormalTok"/>
+        </w:rPr>
+        <w:t xml:space="preserve">,</w:t>
+      </w:r>
+      <w:r>
+        <w:br/>
+      </w:r>
+      <w:r>
+        <w:rPr>
+          <w:rStyle w:val="NormalTok"/>
+        </w:rPr>
+        <w:t xml:space="preserve">               </w:t>
+      </w:r>
+      <w:r>
+        <w:rPr>
+          <w:rStyle w:val="DataTypeTok"/>
+        </w:rPr>
+        <w:t xml:space="preserve">ydim =</w:t>
+      </w:r>
+      <w:r>
+        <w:rPr>
+          <w:rStyle w:val="NormalTok"/>
+        </w:rPr>
+        <w:t xml:space="preserve"> xdim,  </w:t>
+      </w:r>
+      <w:r>
+        <w:br/>
+      </w:r>
+      <w:r>
+        <w:rPr>
+          <w:rStyle w:val="NormalTok"/>
+        </w:rPr>
+        <w:t xml:space="preserve">               </w:t>
+      </w:r>
+      <w:r>
+        <w:rPr>
+          <w:rStyle w:val="DataTypeTok"/>
+        </w:rPr>
+        <w:t xml:space="preserve">xdim =</w:t>
+      </w:r>
+      <w:r>
+        <w:rPr>
+          <w:rStyle w:val="NormalTok"/>
+        </w:rPr>
+        <w:t xml:space="preserve"> ydim</w:t>
+      </w:r>
+      <w:r>
+        <w:br/>
+      </w:r>
+      <w:r>
+        <w:rPr>
+          <w:rStyle w:val="NormalTok"/>
+        </w:rPr>
+        <w:t xml:space="preserve">)</w:t>
+      </w:r>
+      <w:r>
+        <w:br/>
+      </w:r>
+      <w:r>
+        <w:br/>
+      </w:r>
+      <w:r>
+        <w:rPr>
           <w:rStyle w:val="ControlFlowTok"/>
         </w:rPr>
         <w:t xml:space="preserve">if</w:t>
@@ -1246,42 +1543,66 @@
       </w:r>
       <w:r>
         <w:rPr>
-          <w:rStyle w:val="DataTypeTok"/>
-        </w:rPr>
-        <w:t xml:space="preserve">column_cluster =</w:t>
-      </w:r>
-      <w:r>
-        <w:rPr>
-          <w:rStyle w:val="NormalTok"/>
-        </w:rPr>
-        <w:t xml:space="preserve"> </w:t>
-      </w:r>
-      <w:r>
-        <w:rPr>
-          <w:rStyle w:val="OtherTok"/>
-        </w:rPr>
-        <w:t xml:space="preserve">TRUE</w:t>
-      </w:r>
-      <w:r>
-        <w:rPr>
-          <w:rStyle w:val="NormalTok"/>
-        </w:rPr>
-        <w:t xml:space="preserve">){</w:t>
-      </w:r>
-      <w:r>
-        <w:br/>
-      </w:r>
-      <w:r>
-        <w:rPr>
-          <w:rStyle w:val="NormalTok"/>
-        </w:rPr>
-        <w:t xml:space="preserve">  o &lt;-</w:t>
-      </w:r>
-      <w:r>
-        <w:rPr>
-          <w:rStyle w:val="StringTok"/>
-        </w:rPr>
-        <w:t xml:space="preserve"> </w:t>
+          <w:rStyle w:val="KeywordTok"/>
+        </w:rPr>
+        <w:t xml:space="preserve">is.null</w:t>
+      </w:r>
+      <w:r>
+        <w:rPr>
+          <w:rStyle w:val="NormalTok"/>
+        </w:rPr>
+        <w:t xml:space="preserve">(params</w:t>
+      </w:r>
+      <w:r>
+        <w:rPr>
+          <w:rStyle w:val="OperatorTok"/>
+        </w:rPr>
+        <w:t xml:space="preserve">$</w:t>
+      </w:r>
+      <w:r>
+        <w:rPr>
+          <w:rStyle w:val="NormalTok"/>
+        </w:rPr>
+        <w:t xml:space="preserve">o)){</w:t>
+      </w:r>
+      <w:r>
+        <w:br/>
+      </w:r>
+      <w:r>
+        <w:rPr>
+          <w:rStyle w:val="NormalTok"/>
+        </w:rPr>
+        <w:t xml:space="preserve">  params</w:t>
+      </w:r>
+      <w:r>
+        <w:rPr>
+          <w:rStyle w:val="OperatorTok"/>
+        </w:rPr>
+        <w:t xml:space="preserve">$</w:t>
+      </w:r>
+      <w:r>
+        <w:rPr>
+          <w:rStyle w:val="NormalTok"/>
+        </w:rPr>
+        <w:t xml:space="preserve">o &lt;-</w:t>
+      </w:r>
+      <w:r>
+        <w:rPr>
+          <w:rStyle w:val="StringTok"/>
+        </w:rPr>
+        <w:t xml:space="preserve"> </w:t>
+      </w:r>
+      <w:r>
+        <w:rPr>
+          <w:rStyle w:val="NormalTok"/>
+        </w:rPr>
+        <w:t xml:space="preserve">params</w:t>
+      </w:r>
+      <w:r>
+        <w:rPr>
+          <w:rStyle w:val="OperatorTok"/>
+        </w:rPr>
+        <w:t xml:space="preserve">$</w:t>
       </w:r>
       <w:r>
         <w:rPr>
@@ -1297,279 +1618,6 @@
           <w:rStyle w:val="NormalTok"/>
         </w:rPr>
         <w:t xml:space="preserve">}</w:t>
-      </w:r>
-      <w:r>
-        <w:br/>
-      </w:r>
-      <w:r>
-        <w:br/>
-      </w:r>
-      <w:r>
-        <w:rPr>
-          <w:rStyle w:val="NormalTok"/>
-        </w:rPr>
-        <w:t xml:space="preserve">params &lt;-</w:t>
-      </w:r>
-      <w:r>
-        <w:rPr>
-          <w:rStyle w:val="StringTok"/>
-        </w:rPr>
-        <w:t xml:space="preserve"> </w:t>
-      </w:r>
-      <w:r>
-        <w:rPr>
-          <w:rStyle w:val="KeywordTok"/>
-        </w:rPr>
-        <w:t xml:space="preserve">list</w:t>
-      </w:r>
-      <w:r>
-        <w:rPr>
-          <w:rStyle w:val="NormalTok"/>
-        </w:rPr>
-        <w:t xml:space="preserve">(</w:t>
-      </w:r>
-      <w:r>
-        <w:rPr>
-          <w:rStyle w:val="DataTypeTok"/>
-        </w:rPr>
-        <w:t xml:space="preserve">seed =</w:t>
-      </w:r>
-      <w:r>
-        <w:rPr>
-          <w:rStyle w:val="NormalTok"/>
-        </w:rPr>
-        <w:t xml:space="preserve"> seed,</w:t>
-      </w:r>
-      <w:r>
-        <w:br/>
-      </w:r>
-      <w:r>
-        <w:rPr>
-          <w:rStyle w:val="NormalTok"/>
-        </w:rPr>
-        <w:t xml:space="preserve">               </w:t>
-      </w:r>
-      <w:r>
-        <w:rPr>
-          <w:rStyle w:val="DataTypeTok"/>
-        </w:rPr>
-        <w:t xml:space="preserve">data =</w:t>
-      </w:r>
-      <w:r>
-        <w:rPr>
-          <w:rStyle w:val="NormalTok"/>
-        </w:rPr>
-        <w:t xml:space="preserve"> arcSindataMatrix[arcSindataMatrix</w:t>
-      </w:r>
-      <w:r>
-        <w:rPr>
-          <w:rStyle w:val="OperatorTok"/>
-        </w:rPr>
-        <w:t xml:space="preserve">$</w:t>
-      </w:r>
-      <w:r>
-        <w:rPr>
-          <w:rStyle w:val="NormalTok"/>
-        </w:rPr>
-        <w:t xml:space="preserve">dataset </w:t>
-      </w:r>
-      <w:r>
-        <w:rPr>
-          <w:rStyle w:val="OperatorTok"/>
-        </w:rPr>
-        <w:t xml:space="preserve">%in%</w:t>
-      </w:r>
-      <w:r>
-        <w:rPr>
-          <w:rStyle w:val="StringTok"/>
-        </w:rPr>
-        <w:t xml:space="preserve"> </w:t>
-      </w:r>
-      <w:r>
-        <w:rPr>
-          <w:rStyle w:val="NormalTok"/>
-        </w:rPr>
-        <w:t xml:space="preserve">tamed, ],</w:t>
-      </w:r>
-      <w:r>
-        <w:br/>
-      </w:r>
-      <w:r>
-        <w:rPr>
-          <w:rStyle w:val="NormalTok"/>
-        </w:rPr>
-        <w:t xml:space="preserve">               </w:t>
-      </w:r>
-      <w:r>
-        <w:rPr>
-          <w:rStyle w:val="DataTypeTok"/>
-        </w:rPr>
-        <w:t xml:space="preserve">n_random_for_plotting_per_fil =</w:t>
-      </w:r>
-      <w:r>
-        <w:rPr>
-          <w:rStyle w:val="NormalTok"/>
-        </w:rPr>
-        <w:t xml:space="preserve"> </w:t>
-      </w:r>
-      <w:r>
-        <w:rPr>
-          <w:rStyle w:val="DecValTok"/>
-        </w:rPr>
-        <w:t xml:space="preserve">5000</w:t>
-      </w:r>
-      <w:r>
-        <w:rPr>
-          <w:rStyle w:val="NormalTok"/>
-        </w:rPr>
-        <w:t xml:space="preserve">,</w:t>
-      </w:r>
-      <w:r>
-        <w:br/>
-      </w:r>
-      <w:r>
-        <w:rPr>
-          <w:rStyle w:val="NormalTok"/>
-        </w:rPr>
-        <w:t xml:space="preserve">               </w:t>
-      </w:r>
-      <w:r>
-        <w:rPr>
-          <w:rStyle w:val="DataTypeTok"/>
-        </w:rPr>
-        <w:t xml:space="preserve">kanaler =</w:t>
-      </w:r>
-      <w:r>
-        <w:rPr>
-          <w:rStyle w:val="NormalTok"/>
-        </w:rPr>
-        <w:t xml:space="preserve"> kanaler,</w:t>
-      </w:r>
-      <w:r>
-        <w:br/>
-      </w:r>
-      <w:r>
-        <w:rPr>
-          <w:rStyle w:val="NormalTok"/>
-        </w:rPr>
-        <w:t xml:space="preserve">               </w:t>
-      </w:r>
-      <w:r>
-        <w:rPr>
-          <w:rStyle w:val="DataTypeTok"/>
-        </w:rPr>
-        <w:t xml:space="preserve">scaling =</w:t>
-      </w:r>
-      <w:r>
-        <w:rPr>
-          <w:rStyle w:val="NormalTok"/>
-        </w:rPr>
-        <w:t xml:space="preserve"> </w:t>
-      </w:r>
-      <w:r>
-        <w:rPr>
-          <w:rStyle w:val="OtherTok"/>
-        </w:rPr>
-        <w:t xml:space="preserve">TRUE</w:t>
-      </w:r>
-      <w:r>
-        <w:rPr>
-          <w:rStyle w:val="NormalTok"/>
-        </w:rPr>
-        <w:t xml:space="preserve">,</w:t>
-      </w:r>
-      <w:r>
-        <w:br/>
-      </w:r>
-      <w:r>
-        <w:rPr>
-          <w:rStyle w:val="NormalTok"/>
-        </w:rPr>
-        <w:t xml:space="preserve">               </w:t>
-      </w:r>
-      <w:r>
-        <w:rPr>
-          <w:rStyle w:val="DataTypeTok"/>
-        </w:rPr>
-        <w:t xml:space="preserve">column_cluster =</w:t>
-      </w:r>
-      <w:r>
-        <w:rPr>
-          <w:rStyle w:val="NormalTok"/>
-        </w:rPr>
-        <w:t xml:space="preserve"> column_cluster, </w:t>
-      </w:r>
-      <w:r>
-        <w:br/>
-      </w:r>
-      <w:r>
-        <w:rPr>
-          <w:rStyle w:val="NormalTok"/>
-        </w:rPr>
-        <w:t xml:space="preserve">               o &lt;-</w:t>
-      </w:r>
-      <w:r>
-        <w:rPr>
-          <w:rStyle w:val="StringTok"/>
-        </w:rPr>
-        <w:t xml:space="preserve"> </w:t>
-      </w:r>
-      <w:r>
-        <w:rPr>
-          <w:rStyle w:val="NormalTok"/>
-        </w:rPr>
-        <w:t xml:space="preserve">o,</w:t>
-      </w:r>
-      <w:r>
-        <w:br/>
-      </w:r>
-      <w:r>
-        <w:rPr>
-          <w:rStyle w:val="NormalTok"/>
-        </w:rPr>
-        <w:t xml:space="preserve">               </w:t>
-      </w:r>
-      <w:r>
-        <w:rPr>
-          <w:rStyle w:val="DataTypeTok"/>
-        </w:rPr>
-        <w:t xml:space="preserve">ydim =</w:t>
-      </w:r>
-      <w:r>
-        <w:rPr>
-          <w:rStyle w:val="NormalTok"/>
-        </w:rPr>
-        <w:t xml:space="preserve"> xdim,  </w:t>
-      </w:r>
-      <w:r>
-        <w:br/>
-      </w:r>
-      <w:r>
-        <w:rPr>
-          <w:rStyle w:val="NormalTok"/>
-        </w:rPr>
-        <w:t xml:space="preserve">               </w:t>
-      </w:r>
-      <w:r>
-        <w:rPr>
-          <w:rStyle w:val="DataTypeTok"/>
-        </w:rPr>
-        <w:t xml:space="preserve">xdim =</w:t>
-      </w:r>
-      <w:r>
-        <w:rPr>
-          <w:rStyle w:val="NormalTok"/>
-        </w:rPr>
-        <w:t xml:space="preserve"> ydim</w:t>
-      </w:r>
-      <w:r>
-        <w:br/>
-      </w:r>
-      <w:r>
-        <w:rPr>
-          <w:rStyle w:val="NormalTok"/>
-        </w:rPr>
-        <w:t xml:space="preserve">)</w:t>
       </w:r>
     </w:p>
     <w:p>
@@ -2070,6 +2118,60 @@
       </w:pPr>
       <w:r>
         <w:rPr>
+          <w:rStyle w:val="ControlFlowTok"/>
+        </w:rPr>
+        <w:t xml:space="preserve">for</w:t>
+      </w:r>
+      <w:r>
+        <w:rPr>
+          <w:rStyle w:val="NormalTok"/>
+        </w:rPr>
+        <w:t xml:space="preserve">(k </w:t>
+      </w:r>
+      <w:r>
+        <w:rPr>
+          <w:rStyle w:val="ControlFlowTok"/>
+        </w:rPr>
+        <w:t xml:space="preserve">in</w:t>
+      </w:r>
+      <w:r>
+        <w:rPr>
+          <w:rStyle w:val="NormalTok"/>
+        </w:rPr>
+        <w:t xml:space="preserve"> ks){</w:t>
+      </w:r>
+      <w:r>
+        <w:br/>
+      </w:r>
+      <w:r>
+        <w:rPr>
+          <w:rStyle w:val="NormalTok"/>
+        </w:rPr>
+        <w:t xml:space="preserve">  </w:t>
+      </w:r>
+      <w:r>
+        <w:rPr>
+          <w:rStyle w:val="KeywordTok"/>
+        </w:rPr>
+        <w:t xml:space="preserve">print</w:t>
+      </w:r>
+      <w:r>
+        <w:rPr>
+          <w:rStyle w:val="NormalTok"/>
+        </w:rPr>
+        <w:t xml:space="preserve">(k)</w:t>
+      </w:r>
+      <w:r>
+        <w:br/>
+      </w:r>
+      <w:r>
+        <w:rPr>
+          <w:rStyle w:val="NormalTok"/>
+        </w:rPr>
+        <w:t xml:space="preserve">  </w:t>
+      </w:r>
+      <w:r>
+        <w:rPr>
           <w:rStyle w:val="KeywordTok"/>
         </w:rPr>
         <w:t xml:space="preserve">set.seed</w:t>
@@ -2097,27 +2199,303 @@
       </w:r>
       <w:r>
         <w:rPr>
-          <w:rStyle w:val="ControlFlowTok"/>
-        </w:rPr>
-        <w:t xml:space="preserve">for</w:t>
-      </w:r>
-      <w:r>
-        <w:rPr>
-          <w:rStyle w:val="NormalTok"/>
-        </w:rPr>
-        <w:t xml:space="preserve">(k </w:t>
-      </w:r>
-      <w:r>
-        <w:rPr>
-          <w:rStyle w:val="ControlFlowTok"/>
-        </w:rPr>
-        <w:t xml:space="preserve">in</w:t>
-      </w:r>
-      <w:r>
-        <w:rPr>
-          <w:rStyle w:val="NormalTok"/>
-        </w:rPr>
-        <w:t xml:space="preserve"> ks){</w:t>
+          <w:rStyle w:val="NormalTok"/>
+        </w:rPr>
+        <w:t xml:space="preserve">  out_k &lt;-</w:t>
+      </w:r>
+      <w:r>
+        <w:rPr>
+          <w:rStyle w:val="StringTok"/>
+        </w:rPr>
+        <w:t xml:space="preserve"> </w:t>
+      </w:r>
+      <w:r>
+        <w:rPr>
+          <w:rStyle w:val="NormalTok"/>
+        </w:rPr>
+        <w:t xml:space="preserve">FlowSOM</w:t>
+      </w:r>
+      <w:r>
+        <w:rPr>
+          <w:rStyle w:val="OperatorTok"/>
+        </w:rPr>
+        <w:t xml:space="preserve">::</w:t>
+      </w:r>
+      <w:r>
+        <w:rPr>
+          <w:rStyle w:val="KeywordTok"/>
+        </w:rPr>
+        <w:t xml:space="preserve">metaClustering_consensus</w:t>
+      </w:r>
+      <w:r>
+        <w:rPr>
+          <w:rStyle w:val="NormalTok"/>
+        </w:rPr>
+        <w:t xml:space="preserve">(out</w:t>
+      </w:r>
+      <w:r>
+        <w:rPr>
+          <w:rStyle w:val="OperatorTok"/>
+        </w:rPr>
+        <w:t xml:space="preserve">$</w:t>
+      </w:r>
+      <w:r>
+        <w:rPr>
+          <w:rStyle w:val="NormalTok"/>
+        </w:rPr>
+        <w:t xml:space="preserve">map</w:t>
+      </w:r>
+      <w:r>
+        <w:rPr>
+          <w:rStyle w:val="OperatorTok"/>
+        </w:rPr>
+        <w:t xml:space="preserve">$</w:t>
+      </w:r>
+      <w:r>
+        <w:rPr>
+          <w:rStyle w:val="NormalTok"/>
+        </w:rPr>
+        <w:t xml:space="preserve">codes, </w:t>
+      </w:r>
+      <w:r>
+        <w:rPr>
+          <w:rStyle w:val="DataTypeTok"/>
+        </w:rPr>
+        <w:t xml:space="preserve">k =</w:t>
+      </w:r>
+      <w:r>
+        <w:rPr>
+          <w:rStyle w:val="NormalTok"/>
+        </w:rPr>
+        <w:t xml:space="preserve"> k, </w:t>
+      </w:r>
+      <w:r>
+        <w:rPr>
+          <w:rStyle w:val="DataTypeTok"/>
+        </w:rPr>
+        <w:t xml:space="preserve">seed =</w:t>
+      </w:r>
+      <w:r>
+        <w:rPr>
+          <w:rStyle w:val="NormalTok"/>
+        </w:rPr>
+        <w:t xml:space="preserve"> params</w:t>
+      </w:r>
+      <w:r>
+        <w:rPr>
+          <w:rStyle w:val="OperatorTok"/>
+        </w:rPr>
+        <w:t xml:space="preserve">$</w:t>
+      </w:r>
+      <w:r>
+        <w:rPr>
+          <w:rStyle w:val="NormalTok"/>
+        </w:rPr>
+        <w:t xml:space="preserve">seed)</w:t>
+      </w:r>
+      <w:r>
+        <w:br/>
+      </w:r>
+      <w:r>
+        <w:rPr>
+          <w:rStyle w:val="NormalTok"/>
+        </w:rPr>
+        <w:t xml:space="preserve">  cluster_FlowSOM_k &lt;-</w:t>
+      </w:r>
+      <w:r>
+        <w:rPr>
+          <w:rStyle w:val="StringTok"/>
+        </w:rPr>
+        <w:t xml:space="preserve"> </w:t>
+      </w:r>
+      <w:r>
+        <w:rPr>
+          <w:rStyle w:val="NormalTok"/>
+        </w:rPr>
+        <w:t xml:space="preserve">out_k[cluster_FlowSOM_pre]</w:t>
+      </w:r>
+      <w:r>
+        <w:br/>
+      </w:r>
+      <w:r>
+        <w:rPr>
+          <w:rStyle w:val="NormalTok"/>
+        </w:rPr>
+        <w:t xml:space="preserve">  cluster_FlowSOM_k_factor &lt;-</w:t>
+      </w:r>
+      <w:r>
+        <w:rPr>
+          <w:rStyle w:val="StringTok"/>
+        </w:rPr>
+        <w:t xml:space="preserve"> </w:t>
+      </w:r>
+      <w:r>
+        <w:rPr>
+          <w:rStyle w:val="KeywordTok"/>
+        </w:rPr>
+        <w:t xml:space="preserve">factor</w:t>
+      </w:r>
+      <w:r>
+        <w:rPr>
+          <w:rStyle w:val="NormalTok"/>
+        </w:rPr>
+        <w:t xml:space="preserve">(cluster_FlowSOM_k, </w:t>
+      </w:r>
+      <w:r>
+        <w:rPr>
+          <w:rStyle w:val="DataTypeTok"/>
+        </w:rPr>
+        <w:t xml:space="preserve">levels =</w:t>
+      </w:r>
+      <w:r>
+        <w:rPr>
+          <w:rStyle w:val="NormalTok"/>
+        </w:rPr>
+        <w:t xml:space="preserve"> </w:t>
+      </w:r>
+      <w:r>
+        <w:rPr>
+          <w:rStyle w:val="DecValTok"/>
+        </w:rPr>
+        <w:t xml:space="preserve">1</w:t>
+      </w:r>
+      <w:r>
+        <w:rPr>
+          <w:rStyle w:val="OperatorTok"/>
+        </w:rPr>
+        <w:t xml:space="preserve">:</w:t>
+      </w:r>
+      <w:r>
+        <w:rPr>
+          <w:rStyle w:val="NormalTok"/>
+        </w:rPr>
+        <w:t xml:space="preserve">k)</w:t>
+      </w:r>
+      <w:r>
+        <w:br/>
+      </w:r>
+      <w:r>
+        <w:rPr>
+          <w:rStyle w:val="KeywordTok"/>
+        </w:rPr>
+        <w:t xml:space="preserve">print</w:t>
+      </w:r>
+      <w:r>
+        <w:rPr>
+          <w:rStyle w:val="NormalTok"/>
+        </w:rPr>
+        <w:t xml:space="preserve">(</w:t>
+      </w:r>
+      <w:r>
+        <w:rPr>
+          <w:rStyle w:val="StringTok"/>
+        </w:rPr>
+        <w:t xml:space="preserve">"cluster"</w:t>
+      </w:r>
+      <w:r>
+        <w:rPr>
+          <w:rStyle w:val="NormalTok"/>
+        </w:rPr>
+        <w:t xml:space="preserve">)</w:t>
+      </w:r>
+      <w:r>
+        <w:br/>
+      </w:r>
+      <w:r>
+        <w:rPr>
+          <w:rStyle w:val="NormalTok"/>
+        </w:rPr>
+        <w:t xml:space="preserve">  q5_k &lt;-</w:t>
+      </w:r>
+      <w:r>
+        <w:rPr>
+          <w:rStyle w:val="StringTok"/>
+        </w:rPr>
+        <w:t xml:space="preserve"> </w:t>
+      </w:r>
+      <w:r>
+        <w:rPr>
+          <w:rStyle w:val="KeywordTok"/>
+        </w:rPr>
+        <w:t xml:space="preserve">q_per_cluster_marker</w:t>
+      </w:r>
+      <w:r>
+        <w:rPr>
+          <w:rStyle w:val="NormalTok"/>
+        </w:rPr>
+        <w:t xml:space="preserve">(</w:t>
+      </w:r>
+      <w:r>
+        <w:rPr>
+          <w:rStyle w:val="DataTypeTok"/>
+        </w:rPr>
+        <w:t xml:space="preserve">data =</w:t>
+      </w:r>
+      <w:r>
+        <w:rPr>
+          <w:rStyle w:val="NormalTok"/>
+        </w:rPr>
+        <w:t xml:space="preserve"> params</w:t>
+      </w:r>
+      <w:r>
+        <w:rPr>
+          <w:rStyle w:val="OperatorTok"/>
+        </w:rPr>
+        <w:t xml:space="preserve">$</w:t>
+      </w:r>
+      <w:r>
+        <w:rPr>
+          <w:rStyle w:val="NormalTok"/>
+        </w:rPr>
+        <w:t xml:space="preserve">data[,params</w:t>
+      </w:r>
+      <w:r>
+        <w:rPr>
+          <w:rStyle w:val="OperatorTok"/>
+        </w:rPr>
+        <w:t xml:space="preserve">$</w:t>
+      </w:r>
+      <w:r>
+        <w:rPr>
+          <w:rStyle w:val="NormalTok"/>
+        </w:rPr>
+        <w:t xml:space="preserve">kanaler], </w:t>
+      </w:r>
+      <w:r>
+        <w:rPr>
+          <w:rStyle w:val="DataTypeTok"/>
+        </w:rPr>
+        <w:t xml:space="preserve">kluster =</w:t>
+      </w:r>
+      <w:r>
+        <w:rPr>
+          <w:rStyle w:val="NormalTok"/>
+        </w:rPr>
+        <w:t xml:space="preserve"> cluster_FlowSOM_k, </w:t>
+      </w:r>
+      <w:r>
+        <w:rPr>
+          <w:rStyle w:val="DataTypeTok"/>
+        </w:rPr>
+        <w:t xml:space="preserve">probs =</w:t>
+      </w:r>
+      <w:r>
+        <w:rPr>
+          <w:rStyle w:val="NormalTok"/>
+        </w:rPr>
+        <w:t xml:space="preserve"> </w:t>
+      </w:r>
+      <w:r>
+        <w:rPr>
+          <w:rStyle w:val="FloatTok"/>
+        </w:rPr>
+        <w:t xml:space="preserve">0.05</w:t>
+      </w:r>
+      <w:r>
+        <w:rPr>
+          <w:rStyle w:val="NormalTok"/>
+        </w:rPr>
+        <w:t xml:space="preserve">)</w:t>
       </w:r>
       <w:r>
         <w:br/>
@@ -2132,34 +2510,1207 @@
         <w:rPr>
           <w:rStyle w:val="KeywordTok"/>
         </w:rPr>
+        <w:t xml:space="preserve">write.csv2</w:t>
+      </w:r>
+      <w:r>
+        <w:rPr>
+          <w:rStyle w:val="NormalTok"/>
+        </w:rPr>
+        <w:t xml:space="preserve">(q5_k, fs</w:t>
+      </w:r>
+      <w:r>
+        <w:rPr>
+          <w:rStyle w:val="OperatorTok"/>
+        </w:rPr>
+        <w:t xml:space="preserve">::</w:t>
+      </w:r>
+      <w:r>
+        <w:rPr>
+          <w:rStyle w:val="KeywordTok"/>
+        </w:rPr>
+        <w:t xml:space="preserve">path</w:t>
+      </w:r>
+      <w:r>
+        <w:rPr>
+          <w:rStyle w:val="NormalTok"/>
+        </w:rPr>
+        <w:t xml:space="preserve">(utSti, </w:t>
+      </w:r>
+      <w:r>
+        <w:rPr>
+          <w:rStyle w:val="KeywordTok"/>
+        </w:rPr>
+        <w:t xml:space="preserve">paste0</w:t>
+      </w:r>
+      <w:r>
+        <w:rPr>
+          <w:rStyle w:val="NormalTok"/>
+        </w:rPr>
+        <w:t xml:space="preserve">(</w:t>
+      </w:r>
+      <w:r>
+        <w:rPr>
+          <w:rStyle w:val="StringTok"/>
+        </w:rPr>
+        <w:t xml:space="preserve">"q5_per_kluster_k_"</w:t>
+      </w:r>
+      <w:r>
+        <w:rPr>
+          <w:rStyle w:val="NormalTok"/>
+        </w:rPr>
+        <w:t xml:space="preserve">, k, </w:t>
+      </w:r>
+      <w:r>
+        <w:rPr>
+          <w:rStyle w:val="StringTok"/>
+        </w:rPr>
+        <w:t xml:space="preserve">"_seed"</w:t>
+      </w:r>
+      <w:r>
+        <w:rPr>
+          <w:rStyle w:val="NormalTok"/>
+        </w:rPr>
+        <w:t xml:space="preserve">, params</w:t>
+      </w:r>
+      <w:r>
+        <w:rPr>
+          <w:rStyle w:val="OperatorTok"/>
+        </w:rPr>
+        <w:t xml:space="preserve">$</w:t>
+      </w:r>
+      <w:r>
+        <w:rPr>
+          <w:rStyle w:val="NormalTok"/>
+        </w:rPr>
+        <w:t xml:space="preserve">seed, ext_name, </w:t>
+      </w:r>
+      <w:r>
+        <w:rPr>
+          <w:rStyle w:val="StringTok"/>
+        </w:rPr>
+        <w:t xml:space="preserve">".csv"</w:t>
+      </w:r>
+      <w:r>
+        <w:rPr>
+          <w:rStyle w:val="NormalTok"/>
+        </w:rPr>
+        <w:t xml:space="preserve">)))</w:t>
+      </w:r>
+      <w:r>
+        <w:br/>
+      </w:r>
+      <w:r>
+        <w:rPr>
+          <w:rStyle w:val="NormalTok"/>
+        </w:rPr>
+        <w:t xml:space="preserve">  q10_k &lt;-</w:t>
+      </w:r>
+      <w:r>
+        <w:rPr>
+          <w:rStyle w:val="StringTok"/>
+        </w:rPr>
+        <w:t xml:space="preserve"> </w:t>
+      </w:r>
+      <w:r>
+        <w:rPr>
+          <w:rStyle w:val="KeywordTok"/>
+        </w:rPr>
+        <w:t xml:space="preserve">q_per_cluster_marker</w:t>
+      </w:r>
+      <w:r>
+        <w:rPr>
+          <w:rStyle w:val="NormalTok"/>
+        </w:rPr>
+        <w:t xml:space="preserve">(</w:t>
+      </w:r>
+      <w:r>
+        <w:rPr>
+          <w:rStyle w:val="DataTypeTok"/>
+        </w:rPr>
+        <w:t xml:space="preserve">data =</w:t>
+      </w:r>
+      <w:r>
+        <w:rPr>
+          <w:rStyle w:val="NormalTok"/>
+        </w:rPr>
+        <w:t xml:space="preserve"> params</w:t>
+      </w:r>
+      <w:r>
+        <w:rPr>
+          <w:rStyle w:val="OperatorTok"/>
+        </w:rPr>
+        <w:t xml:space="preserve">$</w:t>
+      </w:r>
+      <w:r>
+        <w:rPr>
+          <w:rStyle w:val="NormalTok"/>
+        </w:rPr>
+        <w:t xml:space="preserve">data[,params</w:t>
+      </w:r>
+      <w:r>
+        <w:rPr>
+          <w:rStyle w:val="OperatorTok"/>
+        </w:rPr>
+        <w:t xml:space="preserve">$</w:t>
+      </w:r>
+      <w:r>
+        <w:rPr>
+          <w:rStyle w:val="NormalTok"/>
+        </w:rPr>
+        <w:t xml:space="preserve">kanaler], </w:t>
+      </w:r>
+      <w:r>
+        <w:rPr>
+          <w:rStyle w:val="DataTypeTok"/>
+        </w:rPr>
+        <w:t xml:space="preserve">kluster =</w:t>
+      </w:r>
+      <w:r>
+        <w:rPr>
+          <w:rStyle w:val="NormalTok"/>
+        </w:rPr>
+        <w:t xml:space="preserve"> cluster_FlowSOM_k, </w:t>
+      </w:r>
+      <w:r>
+        <w:rPr>
+          <w:rStyle w:val="DataTypeTok"/>
+        </w:rPr>
+        <w:t xml:space="preserve">probs =</w:t>
+      </w:r>
+      <w:r>
+        <w:rPr>
+          <w:rStyle w:val="NormalTok"/>
+        </w:rPr>
+        <w:t xml:space="preserve"> </w:t>
+      </w:r>
+      <w:r>
+        <w:rPr>
+          <w:rStyle w:val="FloatTok"/>
+        </w:rPr>
+        <w:t xml:space="preserve">0.1</w:t>
+      </w:r>
+      <w:r>
+        <w:rPr>
+          <w:rStyle w:val="NormalTok"/>
+        </w:rPr>
+        <w:t xml:space="preserve">)</w:t>
+      </w:r>
+      <w:r>
+        <w:br/>
+      </w:r>
+      <w:r>
+        <w:rPr>
+          <w:rStyle w:val="NormalTok"/>
+        </w:rPr>
+        <w:t xml:space="preserve">  </w:t>
+      </w:r>
+      <w:r>
+        <w:rPr>
+          <w:rStyle w:val="KeywordTok"/>
+        </w:rPr>
+        <w:t xml:space="preserve">write.csv2</w:t>
+      </w:r>
+      <w:r>
+        <w:rPr>
+          <w:rStyle w:val="NormalTok"/>
+        </w:rPr>
+        <w:t xml:space="preserve">(q10_k, fs</w:t>
+      </w:r>
+      <w:r>
+        <w:rPr>
+          <w:rStyle w:val="OperatorTok"/>
+        </w:rPr>
+        <w:t xml:space="preserve">::</w:t>
+      </w:r>
+      <w:r>
+        <w:rPr>
+          <w:rStyle w:val="KeywordTok"/>
+        </w:rPr>
+        <w:t xml:space="preserve">path</w:t>
+      </w:r>
+      <w:r>
+        <w:rPr>
+          <w:rStyle w:val="NormalTok"/>
+        </w:rPr>
+        <w:t xml:space="preserve">(utSti, </w:t>
+      </w:r>
+      <w:r>
+        <w:rPr>
+          <w:rStyle w:val="KeywordTok"/>
+        </w:rPr>
+        <w:t xml:space="preserve">paste0</w:t>
+      </w:r>
+      <w:r>
+        <w:rPr>
+          <w:rStyle w:val="NormalTok"/>
+        </w:rPr>
+        <w:t xml:space="preserve">(</w:t>
+      </w:r>
+      <w:r>
+        <w:rPr>
+          <w:rStyle w:val="StringTok"/>
+        </w:rPr>
+        <w:t xml:space="preserve">"q10_per_kluster_k_"</w:t>
+      </w:r>
+      <w:r>
+        <w:rPr>
+          <w:rStyle w:val="NormalTok"/>
+        </w:rPr>
+        <w:t xml:space="preserve">, k, </w:t>
+      </w:r>
+      <w:r>
+        <w:rPr>
+          <w:rStyle w:val="StringTok"/>
+        </w:rPr>
+        <w:t xml:space="preserve">"_seed"</w:t>
+      </w:r>
+      <w:r>
+        <w:rPr>
+          <w:rStyle w:val="NormalTok"/>
+        </w:rPr>
+        <w:t xml:space="preserve">, params</w:t>
+      </w:r>
+      <w:r>
+        <w:rPr>
+          <w:rStyle w:val="OperatorTok"/>
+        </w:rPr>
+        <w:t xml:space="preserve">$</w:t>
+      </w:r>
+      <w:r>
+        <w:rPr>
+          <w:rStyle w:val="NormalTok"/>
+        </w:rPr>
+        <w:t xml:space="preserve">seed, ext_name, </w:t>
+      </w:r>
+      <w:r>
+        <w:rPr>
+          <w:rStyle w:val="StringTok"/>
+        </w:rPr>
+        <w:t xml:space="preserve">".csv"</w:t>
+      </w:r>
+      <w:r>
+        <w:rPr>
+          <w:rStyle w:val="NormalTok"/>
+        </w:rPr>
+        <w:t xml:space="preserve">)))</w:t>
+      </w:r>
+      <w:r>
+        <w:br/>
+      </w:r>
+      <w:r>
+        <w:rPr>
+          <w:rStyle w:val="NormalTok"/>
+        </w:rPr>
+        <w:t xml:space="preserve">  q25_k &lt;-</w:t>
+      </w:r>
+      <w:r>
+        <w:rPr>
+          <w:rStyle w:val="StringTok"/>
+        </w:rPr>
+        <w:t xml:space="preserve"> </w:t>
+      </w:r>
+      <w:r>
+        <w:rPr>
+          <w:rStyle w:val="KeywordTok"/>
+        </w:rPr>
+        <w:t xml:space="preserve">q_per_cluster_marker</w:t>
+      </w:r>
+      <w:r>
+        <w:rPr>
+          <w:rStyle w:val="NormalTok"/>
+        </w:rPr>
+        <w:t xml:space="preserve">(</w:t>
+      </w:r>
+      <w:r>
+        <w:rPr>
+          <w:rStyle w:val="DataTypeTok"/>
+        </w:rPr>
+        <w:t xml:space="preserve">data =</w:t>
+      </w:r>
+      <w:r>
+        <w:rPr>
+          <w:rStyle w:val="NormalTok"/>
+        </w:rPr>
+        <w:t xml:space="preserve"> params</w:t>
+      </w:r>
+      <w:r>
+        <w:rPr>
+          <w:rStyle w:val="OperatorTok"/>
+        </w:rPr>
+        <w:t xml:space="preserve">$</w:t>
+      </w:r>
+      <w:r>
+        <w:rPr>
+          <w:rStyle w:val="NormalTok"/>
+        </w:rPr>
+        <w:t xml:space="preserve">data[,params</w:t>
+      </w:r>
+      <w:r>
+        <w:rPr>
+          <w:rStyle w:val="OperatorTok"/>
+        </w:rPr>
+        <w:t xml:space="preserve">$</w:t>
+      </w:r>
+      <w:r>
+        <w:rPr>
+          <w:rStyle w:val="NormalTok"/>
+        </w:rPr>
+        <w:t xml:space="preserve">kanaler], </w:t>
+      </w:r>
+      <w:r>
+        <w:rPr>
+          <w:rStyle w:val="DataTypeTok"/>
+        </w:rPr>
+        <w:t xml:space="preserve">kluster =</w:t>
+      </w:r>
+      <w:r>
+        <w:rPr>
+          <w:rStyle w:val="NormalTok"/>
+        </w:rPr>
+        <w:t xml:space="preserve"> cluster_FlowSOM_k, </w:t>
+      </w:r>
+      <w:r>
+        <w:rPr>
+          <w:rStyle w:val="DataTypeTok"/>
+        </w:rPr>
+        <w:t xml:space="preserve">probs =</w:t>
+      </w:r>
+      <w:r>
+        <w:rPr>
+          <w:rStyle w:val="NormalTok"/>
+        </w:rPr>
+        <w:t xml:space="preserve"> </w:t>
+      </w:r>
+      <w:r>
+        <w:rPr>
+          <w:rStyle w:val="FloatTok"/>
+        </w:rPr>
+        <w:t xml:space="preserve">0.25</w:t>
+      </w:r>
+      <w:r>
+        <w:rPr>
+          <w:rStyle w:val="NormalTok"/>
+        </w:rPr>
+        <w:t xml:space="preserve">)</w:t>
+      </w:r>
+      <w:r>
+        <w:br/>
+      </w:r>
+      <w:r>
+        <w:rPr>
+          <w:rStyle w:val="NormalTok"/>
+        </w:rPr>
+        <w:t xml:space="preserve">  </w:t>
+      </w:r>
+      <w:r>
+        <w:rPr>
+          <w:rStyle w:val="KeywordTok"/>
+        </w:rPr>
+        <w:t xml:space="preserve">write.csv2</w:t>
+      </w:r>
+      <w:r>
+        <w:rPr>
+          <w:rStyle w:val="NormalTok"/>
+        </w:rPr>
+        <w:t xml:space="preserve">(q25_k, fs</w:t>
+      </w:r>
+      <w:r>
+        <w:rPr>
+          <w:rStyle w:val="OperatorTok"/>
+        </w:rPr>
+        <w:t xml:space="preserve">::</w:t>
+      </w:r>
+      <w:r>
+        <w:rPr>
+          <w:rStyle w:val="KeywordTok"/>
+        </w:rPr>
+        <w:t xml:space="preserve">path</w:t>
+      </w:r>
+      <w:r>
+        <w:rPr>
+          <w:rStyle w:val="NormalTok"/>
+        </w:rPr>
+        <w:t xml:space="preserve">(utSti, </w:t>
+      </w:r>
+      <w:r>
+        <w:rPr>
+          <w:rStyle w:val="KeywordTok"/>
+        </w:rPr>
+        <w:t xml:space="preserve">paste0</w:t>
+      </w:r>
+      <w:r>
+        <w:rPr>
+          <w:rStyle w:val="NormalTok"/>
+        </w:rPr>
+        <w:t xml:space="preserve">(</w:t>
+      </w:r>
+      <w:r>
+        <w:rPr>
+          <w:rStyle w:val="StringTok"/>
+        </w:rPr>
+        <w:t xml:space="preserve">"25_per_kluster_k_"</w:t>
+      </w:r>
+      <w:r>
+        <w:rPr>
+          <w:rStyle w:val="NormalTok"/>
+        </w:rPr>
+        <w:t xml:space="preserve">, k, </w:t>
+      </w:r>
+      <w:r>
+        <w:rPr>
+          <w:rStyle w:val="StringTok"/>
+        </w:rPr>
+        <w:t xml:space="preserve">"_seed"</w:t>
+      </w:r>
+      <w:r>
+        <w:rPr>
+          <w:rStyle w:val="NormalTok"/>
+        </w:rPr>
+        <w:t xml:space="preserve">, params</w:t>
+      </w:r>
+      <w:r>
+        <w:rPr>
+          <w:rStyle w:val="OperatorTok"/>
+        </w:rPr>
+        <w:t xml:space="preserve">$</w:t>
+      </w:r>
+      <w:r>
+        <w:rPr>
+          <w:rStyle w:val="NormalTok"/>
+        </w:rPr>
+        <w:t xml:space="preserve">seed, ext_name, </w:t>
+      </w:r>
+      <w:r>
+        <w:rPr>
+          <w:rStyle w:val="StringTok"/>
+        </w:rPr>
+        <w:t xml:space="preserve">".csv"</w:t>
+      </w:r>
+      <w:r>
+        <w:rPr>
+          <w:rStyle w:val="NormalTok"/>
+        </w:rPr>
+        <w:t xml:space="preserve">)))</w:t>
+      </w:r>
+      <w:r>
+        <w:br/>
+      </w:r>
+      <w:r>
+        <w:rPr>
+          <w:rStyle w:val="NormalTok"/>
+        </w:rPr>
+        <w:t xml:space="preserve">  q75_k &lt;-</w:t>
+      </w:r>
+      <w:r>
+        <w:rPr>
+          <w:rStyle w:val="StringTok"/>
+        </w:rPr>
+        <w:t xml:space="preserve"> </w:t>
+      </w:r>
+      <w:r>
+        <w:rPr>
+          <w:rStyle w:val="KeywordTok"/>
+        </w:rPr>
+        <w:t xml:space="preserve">q_per_cluster_marker</w:t>
+      </w:r>
+      <w:r>
+        <w:rPr>
+          <w:rStyle w:val="NormalTok"/>
+        </w:rPr>
+        <w:t xml:space="preserve">(</w:t>
+      </w:r>
+      <w:r>
+        <w:rPr>
+          <w:rStyle w:val="DataTypeTok"/>
+        </w:rPr>
+        <w:t xml:space="preserve">data =</w:t>
+      </w:r>
+      <w:r>
+        <w:rPr>
+          <w:rStyle w:val="NormalTok"/>
+        </w:rPr>
+        <w:t xml:space="preserve"> params</w:t>
+      </w:r>
+      <w:r>
+        <w:rPr>
+          <w:rStyle w:val="OperatorTok"/>
+        </w:rPr>
+        <w:t xml:space="preserve">$</w:t>
+      </w:r>
+      <w:r>
+        <w:rPr>
+          <w:rStyle w:val="NormalTok"/>
+        </w:rPr>
+        <w:t xml:space="preserve">data[,params</w:t>
+      </w:r>
+      <w:r>
+        <w:rPr>
+          <w:rStyle w:val="OperatorTok"/>
+        </w:rPr>
+        <w:t xml:space="preserve">$</w:t>
+      </w:r>
+      <w:r>
+        <w:rPr>
+          <w:rStyle w:val="NormalTok"/>
+        </w:rPr>
+        <w:t xml:space="preserve">kanaler], </w:t>
+      </w:r>
+      <w:r>
+        <w:rPr>
+          <w:rStyle w:val="DataTypeTok"/>
+        </w:rPr>
+        <w:t xml:space="preserve">kluster =</w:t>
+      </w:r>
+      <w:r>
+        <w:rPr>
+          <w:rStyle w:val="NormalTok"/>
+        </w:rPr>
+        <w:t xml:space="preserve"> cluster_FlowSOM_k, </w:t>
+      </w:r>
+      <w:r>
+        <w:rPr>
+          <w:rStyle w:val="DataTypeTok"/>
+        </w:rPr>
+        <w:t xml:space="preserve">probs =</w:t>
+      </w:r>
+      <w:r>
+        <w:rPr>
+          <w:rStyle w:val="NormalTok"/>
+        </w:rPr>
+        <w:t xml:space="preserve"> </w:t>
+      </w:r>
+      <w:r>
+        <w:rPr>
+          <w:rStyle w:val="FloatTok"/>
+        </w:rPr>
+        <w:t xml:space="preserve">0.75</w:t>
+      </w:r>
+      <w:r>
+        <w:rPr>
+          <w:rStyle w:val="NormalTok"/>
+        </w:rPr>
+        <w:t xml:space="preserve">)</w:t>
+      </w:r>
+      <w:r>
+        <w:br/>
+      </w:r>
+      <w:r>
+        <w:rPr>
+          <w:rStyle w:val="NormalTok"/>
+        </w:rPr>
+        <w:t xml:space="preserve">  </w:t>
+      </w:r>
+      <w:r>
+        <w:rPr>
+          <w:rStyle w:val="KeywordTok"/>
+        </w:rPr>
+        <w:t xml:space="preserve">write.csv2</w:t>
+      </w:r>
+      <w:r>
+        <w:rPr>
+          <w:rStyle w:val="NormalTok"/>
+        </w:rPr>
+        <w:t xml:space="preserve">(q75_k, fs</w:t>
+      </w:r>
+      <w:r>
+        <w:rPr>
+          <w:rStyle w:val="OperatorTok"/>
+        </w:rPr>
+        <w:t xml:space="preserve">::</w:t>
+      </w:r>
+      <w:r>
+        <w:rPr>
+          <w:rStyle w:val="KeywordTok"/>
+        </w:rPr>
+        <w:t xml:space="preserve">path</w:t>
+      </w:r>
+      <w:r>
+        <w:rPr>
+          <w:rStyle w:val="NormalTok"/>
+        </w:rPr>
+        <w:t xml:space="preserve">(utSti, </w:t>
+      </w:r>
+      <w:r>
+        <w:rPr>
+          <w:rStyle w:val="KeywordTok"/>
+        </w:rPr>
+        <w:t xml:space="preserve">paste0</w:t>
+      </w:r>
+      <w:r>
+        <w:rPr>
+          <w:rStyle w:val="NormalTok"/>
+        </w:rPr>
+        <w:t xml:space="preserve">(</w:t>
+      </w:r>
+      <w:r>
+        <w:rPr>
+          <w:rStyle w:val="StringTok"/>
+        </w:rPr>
+        <w:t xml:space="preserve">"q75_per_kluster_k_"</w:t>
+      </w:r>
+      <w:r>
+        <w:rPr>
+          <w:rStyle w:val="NormalTok"/>
+        </w:rPr>
+        <w:t xml:space="preserve">, k, </w:t>
+      </w:r>
+      <w:r>
+        <w:rPr>
+          <w:rStyle w:val="StringTok"/>
+        </w:rPr>
+        <w:t xml:space="preserve">"_seed"</w:t>
+      </w:r>
+      <w:r>
+        <w:rPr>
+          <w:rStyle w:val="NormalTok"/>
+        </w:rPr>
+        <w:t xml:space="preserve">, params</w:t>
+      </w:r>
+      <w:r>
+        <w:rPr>
+          <w:rStyle w:val="OperatorTok"/>
+        </w:rPr>
+        <w:t xml:space="preserve">$</w:t>
+      </w:r>
+      <w:r>
+        <w:rPr>
+          <w:rStyle w:val="NormalTok"/>
+        </w:rPr>
+        <w:t xml:space="preserve">seed, ext_name, </w:t>
+      </w:r>
+      <w:r>
+        <w:rPr>
+          <w:rStyle w:val="StringTok"/>
+        </w:rPr>
+        <w:t xml:space="preserve">".csv"</w:t>
+      </w:r>
+      <w:r>
+        <w:rPr>
+          <w:rStyle w:val="NormalTok"/>
+        </w:rPr>
+        <w:t xml:space="preserve">)))</w:t>
+      </w:r>
+      <w:r>
+        <w:br/>
+      </w:r>
+      <w:r>
+        <w:rPr>
+          <w:rStyle w:val="NormalTok"/>
+        </w:rPr>
+        <w:t xml:space="preserve">  q90_k &lt;-</w:t>
+      </w:r>
+      <w:r>
+        <w:rPr>
+          <w:rStyle w:val="StringTok"/>
+        </w:rPr>
+        <w:t xml:space="preserve"> </w:t>
+      </w:r>
+      <w:r>
+        <w:rPr>
+          <w:rStyle w:val="KeywordTok"/>
+        </w:rPr>
+        <w:t xml:space="preserve">q_per_cluster_marker</w:t>
+      </w:r>
+      <w:r>
+        <w:rPr>
+          <w:rStyle w:val="NormalTok"/>
+        </w:rPr>
+        <w:t xml:space="preserve">(</w:t>
+      </w:r>
+      <w:r>
+        <w:rPr>
+          <w:rStyle w:val="DataTypeTok"/>
+        </w:rPr>
+        <w:t xml:space="preserve">data =</w:t>
+      </w:r>
+      <w:r>
+        <w:rPr>
+          <w:rStyle w:val="NormalTok"/>
+        </w:rPr>
+        <w:t xml:space="preserve"> params</w:t>
+      </w:r>
+      <w:r>
+        <w:rPr>
+          <w:rStyle w:val="OperatorTok"/>
+        </w:rPr>
+        <w:t xml:space="preserve">$</w:t>
+      </w:r>
+      <w:r>
+        <w:rPr>
+          <w:rStyle w:val="NormalTok"/>
+        </w:rPr>
+        <w:t xml:space="preserve">data[,params</w:t>
+      </w:r>
+      <w:r>
+        <w:rPr>
+          <w:rStyle w:val="OperatorTok"/>
+        </w:rPr>
+        <w:t xml:space="preserve">$</w:t>
+      </w:r>
+      <w:r>
+        <w:rPr>
+          <w:rStyle w:val="NormalTok"/>
+        </w:rPr>
+        <w:t xml:space="preserve">kanaler], </w:t>
+      </w:r>
+      <w:r>
+        <w:rPr>
+          <w:rStyle w:val="DataTypeTok"/>
+        </w:rPr>
+        <w:t xml:space="preserve">kluster =</w:t>
+      </w:r>
+      <w:r>
+        <w:rPr>
+          <w:rStyle w:val="NormalTok"/>
+        </w:rPr>
+        <w:t xml:space="preserve"> cluster_FlowSOM_k, </w:t>
+      </w:r>
+      <w:r>
+        <w:rPr>
+          <w:rStyle w:val="DataTypeTok"/>
+        </w:rPr>
+        <w:t xml:space="preserve">probs =</w:t>
+      </w:r>
+      <w:r>
+        <w:rPr>
+          <w:rStyle w:val="NormalTok"/>
+        </w:rPr>
+        <w:t xml:space="preserve"> </w:t>
+      </w:r>
+      <w:r>
+        <w:rPr>
+          <w:rStyle w:val="FloatTok"/>
+        </w:rPr>
+        <w:t xml:space="preserve">0.9</w:t>
+      </w:r>
+      <w:r>
+        <w:rPr>
+          <w:rStyle w:val="NormalTok"/>
+        </w:rPr>
+        <w:t xml:space="preserve">)</w:t>
+      </w:r>
+      <w:r>
+        <w:br/>
+      </w:r>
+      <w:r>
+        <w:rPr>
+          <w:rStyle w:val="NormalTok"/>
+        </w:rPr>
+        <w:t xml:space="preserve">  </w:t>
+      </w:r>
+      <w:r>
+        <w:rPr>
+          <w:rStyle w:val="KeywordTok"/>
+        </w:rPr>
+        <w:t xml:space="preserve">write.csv2</w:t>
+      </w:r>
+      <w:r>
+        <w:rPr>
+          <w:rStyle w:val="NormalTok"/>
+        </w:rPr>
+        <w:t xml:space="preserve">(q90_k, fs</w:t>
+      </w:r>
+      <w:r>
+        <w:rPr>
+          <w:rStyle w:val="OperatorTok"/>
+        </w:rPr>
+        <w:t xml:space="preserve">::</w:t>
+      </w:r>
+      <w:r>
+        <w:rPr>
+          <w:rStyle w:val="KeywordTok"/>
+        </w:rPr>
+        <w:t xml:space="preserve">path</w:t>
+      </w:r>
+      <w:r>
+        <w:rPr>
+          <w:rStyle w:val="NormalTok"/>
+        </w:rPr>
+        <w:t xml:space="preserve">(utSti, </w:t>
+      </w:r>
+      <w:r>
+        <w:rPr>
+          <w:rStyle w:val="KeywordTok"/>
+        </w:rPr>
+        <w:t xml:space="preserve">paste0</w:t>
+      </w:r>
+      <w:r>
+        <w:rPr>
+          <w:rStyle w:val="NormalTok"/>
+        </w:rPr>
+        <w:t xml:space="preserve">(</w:t>
+      </w:r>
+      <w:r>
+        <w:rPr>
+          <w:rStyle w:val="StringTok"/>
+        </w:rPr>
+        <w:t xml:space="preserve">"q90_per_kluster_k_"</w:t>
+      </w:r>
+      <w:r>
+        <w:rPr>
+          <w:rStyle w:val="NormalTok"/>
+        </w:rPr>
+        <w:t xml:space="preserve">, k, </w:t>
+      </w:r>
+      <w:r>
+        <w:rPr>
+          <w:rStyle w:val="StringTok"/>
+        </w:rPr>
+        <w:t xml:space="preserve">"_seed"</w:t>
+      </w:r>
+      <w:r>
+        <w:rPr>
+          <w:rStyle w:val="NormalTok"/>
+        </w:rPr>
+        <w:t xml:space="preserve">, params</w:t>
+      </w:r>
+      <w:r>
+        <w:rPr>
+          <w:rStyle w:val="OperatorTok"/>
+        </w:rPr>
+        <w:t xml:space="preserve">$</w:t>
+      </w:r>
+      <w:r>
+        <w:rPr>
+          <w:rStyle w:val="NormalTok"/>
+        </w:rPr>
+        <w:t xml:space="preserve">seed, ext_name, </w:t>
+      </w:r>
+      <w:r>
+        <w:rPr>
+          <w:rStyle w:val="StringTok"/>
+        </w:rPr>
+        <w:t xml:space="preserve">".csv"</w:t>
+      </w:r>
+      <w:r>
+        <w:rPr>
+          <w:rStyle w:val="NormalTok"/>
+        </w:rPr>
+        <w:t xml:space="preserve">)))</w:t>
+      </w:r>
+      <w:r>
+        <w:br/>
+      </w:r>
+      <w:r>
+        <w:rPr>
+          <w:rStyle w:val="NormalTok"/>
+        </w:rPr>
+        <w:t xml:space="preserve">  q95_k &lt;-</w:t>
+      </w:r>
+      <w:r>
+        <w:rPr>
+          <w:rStyle w:val="StringTok"/>
+        </w:rPr>
+        <w:t xml:space="preserve"> </w:t>
+      </w:r>
+      <w:r>
+        <w:rPr>
+          <w:rStyle w:val="KeywordTok"/>
+        </w:rPr>
+        <w:t xml:space="preserve">q_per_cluster_marker</w:t>
+      </w:r>
+      <w:r>
+        <w:rPr>
+          <w:rStyle w:val="NormalTok"/>
+        </w:rPr>
+        <w:t xml:space="preserve">(</w:t>
+      </w:r>
+      <w:r>
+        <w:rPr>
+          <w:rStyle w:val="DataTypeTok"/>
+        </w:rPr>
+        <w:t xml:space="preserve">data =</w:t>
+      </w:r>
+      <w:r>
+        <w:rPr>
+          <w:rStyle w:val="NormalTok"/>
+        </w:rPr>
+        <w:t xml:space="preserve"> params</w:t>
+      </w:r>
+      <w:r>
+        <w:rPr>
+          <w:rStyle w:val="OperatorTok"/>
+        </w:rPr>
+        <w:t xml:space="preserve">$</w:t>
+      </w:r>
+      <w:r>
+        <w:rPr>
+          <w:rStyle w:val="NormalTok"/>
+        </w:rPr>
+        <w:t xml:space="preserve">data[,params</w:t>
+      </w:r>
+      <w:r>
+        <w:rPr>
+          <w:rStyle w:val="OperatorTok"/>
+        </w:rPr>
+        <w:t xml:space="preserve">$</w:t>
+      </w:r>
+      <w:r>
+        <w:rPr>
+          <w:rStyle w:val="NormalTok"/>
+        </w:rPr>
+        <w:t xml:space="preserve">kanaler], </w:t>
+      </w:r>
+      <w:r>
+        <w:rPr>
+          <w:rStyle w:val="DataTypeTok"/>
+        </w:rPr>
+        <w:t xml:space="preserve">kluster =</w:t>
+      </w:r>
+      <w:r>
+        <w:rPr>
+          <w:rStyle w:val="NormalTok"/>
+        </w:rPr>
+        <w:t xml:space="preserve"> cluster_FlowSOM_k, </w:t>
+      </w:r>
+      <w:r>
+        <w:rPr>
+          <w:rStyle w:val="DataTypeTok"/>
+        </w:rPr>
+        <w:t xml:space="preserve">probs =</w:t>
+      </w:r>
+      <w:r>
+        <w:rPr>
+          <w:rStyle w:val="NormalTok"/>
+        </w:rPr>
+        <w:t xml:space="preserve"> </w:t>
+      </w:r>
+      <w:r>
+        <w:rPr>
+          <w:rStyle w:val="FloatTok"/>
+        </w:rPr>
+        <w:t xml:space="preserve">0.95</w:t>
+      </w:r>
+      <w:r>
+        <w:rPr>
+          <w:rStyle w:val="NormalTok"/>
+        </w:rPr>
+        <w:t xml:space="preserve">)</w:t>
+      </w:r>
+      <w:r>
+        <w:br/>
+      </w:r>
+      <w:r>
+        <w:rPr>
+          <w:rStyle w:val="NormalTok"/>
+        </w:rPr>
+        <w:t xml:space="preserve">  </w:t>
+      </w:r>
+      <w:r>
+        <w:rPr>
+          <w:rStyle w:val="KeywordTok"/>
+        </w:rPr>
+        <w:t xml:space="preserve">write.csv2</w:t>
+      </w:r>
+      <w:r>
+        <w:rPr>
+          <w:rStyle w:val="NormalTok"/>
+        </w:rPr>
+        <w:t xml:space="preserve">(q95_k, fs</w:t>
+      </w:r>
+      <w:r>
+        <w:rPr>
+          <w:rStyle w:val="OperatorTok"/>
+        </w:rPr>
+        <w:t xml:space="preserve">::</w:t>
+      </w:r>
+      <w:r>
+        <w:rPr>
+          <w:rStyle w:val="KeywordTok"/>
+        </w:rPr>
+        <w:t xml:space="preserve">path</w:t>
+      </w:r>
+      <w:r>
+        <w:rPr>
+          <w:rStyle w:val="NormalTok"/>
+        </w:rPr>
+        <w:t xml:space="preserve">(utSti, </w:t>
+      </w:r>
+      <w:r>
+        <w:rPr>
+          <w:rStyle w:val="KeywordTok"/>
+        </w:rPr>
+        <w:t xml:space="preserve">paste0</w:t>
+      </w:r>
+      <w:r>
+        <w:rPr>
+          <w:rStyle w:val="NormalTok"/>
+        </w:rPr>
+        <w:t xml:space="preserve">(</w:t>
+      </w:r>
+      <w:r>
+        <w:rPr>
+          <w:rStyle w:val="StringTok"/>
+        </w:rPr>
+        <w:t xml:space="preserve">"q95_per_kuster_k_"</w:t>
+      </w:r>
+      <w:r>
+        <w:rPr>
+          <w:rStyle w:val="NormalTok"/>
+        </w:rPr>
+        <w:t xml:space="preserve">, k, </w:t>
+      </w:r>
+      <w:r>
+        <w:rPr>
+          <w:rStyle w:val="StringTok"/>
+        </w:rPr>
+        <w:t xml:space="preserve">"_seed"</w:t>
+      </w:r>
+      <w:r>
+        <w:rPr>
+          <w:rStyle w:val="NormalTok"/>
+        </w:rPr>
+        <w:t xml:space="preserve">, params</w:t>
+      </w:r>
+      <w:r>
+        <w:rPr>
+          <w:rStyle w:val="OperatorTok"/>
+        </w:rPr>
+        <w:t xml:space="preserve">$</w:t>
+      </w:r>
+      <w:r>
+        <w:rPr>
+          <w:rStyle w:val="NormalTok"/>
+        </w:rPr>
+        <w:t xml:space="preserve">seed, ext_name, </w:t>
+      </w:r>
+      <w:r>
+        <w:rPr>
+          <w:rStyle w:val="StringTok"/>
+        </w:rPr>
+        <w:t xml:space="preserve">".csv"</w:t>
+      </w:r>
+      <w:r>
+        <w:rPr>
+          <w:rStyle w:val="NormalTok"/>
+        </w:rPr>
+        <w:t xml:space="preserve">)))</w:t>
+      </w:r>
+      <w:r>
+        <w:br/>
+      </w:r>
+      <w:r>
+        <w:rPr>
+          <w:rStyle w:val="KeywordTok"/>
+        </w:rPr>
         <w:t xml:space="preserve">print</w:t>
       </w:r>
       <w:r>
         <w:rPr>
           <w:rStyle w:val="NormalTok"/>
         </w:rPr>
-        <w:t xml:space="preserve">(k)</w:t>
-      </w:r>
-      <w:r>
-        <w:br/>
-      </w:r>
-      <w:r>
-        <w:rPr>
-          <w:rStyle w:val="NormalTok"/>
-        </w:rPr>
-        <w:t xml:space="preserve">  out_k &lt;-</w:t>
-      </w:r>
-      <w:r>
-        <w:rPr>
-          <w:rStyle w:val="StringTok"/>
-        </w:rPr>
-        <w:t xml:space="preserve"> </w:t>
-      </w:r>
-      <w:r>
-        <w:rPr>
-          <w:rStyle w:val="NormalTok"/>
-        </w:rPr>
-        <w:t xml:space="preserve">FlowSOM</w:t>
+        <w:t xml:space="preserve">(</w:t>
+      </w:r>
+      <w:r>
+        <w:rPr>
+          <w:rStyle w:val="StringTok"/>
+        </w:rPr>
+        <w:t xml:space="preserve">"q"</w:t>
+      </w:r>
+      <w:r>
+        <w:rPr>
+          <w:rStyle w:val="NormalTok"/>
+        </w:rPr>
+        <w:t xml:space="preserve">)</w:t>
+      </w:r>
+      <w:r>
+        <w:br/>
+      </w:r>
+      <w:r>
+        <w:br/>
+      </w:r>
+      <w:r>
+        <w:rPr>
+          <w:rStyle w:val="NormalTok"/>
+        </w:rPr>
+        <w:t xml:space="preserve">  medians_k &lt;-</w:t>
+      </w:r>
+      <w:r>
+        <w:rPr>
+          <w:rStyle w:val="StringTok"/>
+        </w:rPr>
+        <w:t xml:space="preserve"> </w:t>
+      </w:r>
+      <w:r>
+        <w:rPr>
+          <w:rStyle w:val="KeywordTok"/>
+        </w:rPr>
+        <w:t xml:space="preserve">median_per_cluster_marker</w:t>
+      </w:r>
+      <w:r>
+        <w:rPr>
+          <w:rStyle w:val="NormalTok"/>
+        </w:rPr>
+        <w:t xml:space="preserve">(</w:t>
+      </w:r>
+      <w:r>
+        <w:rPr>
+          <w:rStyle w:val="DataTypeTok"/>
+        </w:rPr>
+        <w:t xml:space="preserve">data =</w:t>
+      </w:r>
+      <w:r>
+        <w:rPr>
+          <w:rStyle w:val="NormalTok"/>
+        </w:rPr>
+        <w:t xml:space="preserve"> params</w:t>
+      </w:r>
+      <w:r>
+        <w:rPr>
+          <w:rStyle w:val="OperatorTok"/>
+        </w:rPr>
+        <w:t xml:space="preserve">$</w:t>
+      </w:r>
+      <w:r>
+        <w:rPr>
+          <w:rStyle w:val="NormalTok"/>
+        </w:rPr>
+        <w:t xml:space="preserve">data[,params</w:t>
+      </w:r>
+      <w:r>
+        <w:rPr>
+          <w:rStyle w:val="OperatorTok"/>
+        </w:rPr>
+        <w:t xml:space="preserve">$</w:t>
+      </w:r>
+      <w:r>
+        <w:rPr>
+          <w:rStyle w:val="NormalTok"/>
+        </w:rPr>
+        <w:t xml:space="preserve">kanaler], </w:t>
+      </w:r>
+      <w:r>
+        <w:rPr>
+          <w:rStyle w:val="DataTypeTok"/>
+        </w:rPr>
+        <w:t xml:space="preserve">kluster =</w:t>
+      </w:r>
+      <w:r>
+        <w:rPr>
+          <w:rStyle w:val="NormalTok"/>
+        </w:rPr>
+        <w:t xml:space="preserve"> cluster_FlowSOM_k)</w:t>
+      </w:r>
+      <w:r>
+        <w:br/>
+      </w:r>
+      <w:r>
+        <w:rPr>
+          <w:rStyle w:val="NormalTok"/>
+        </w:rPr>
+        <w:t xml:space="preserve">  </w:t>
+      </w:r>
+      <w:r>
+        <w:rPr>
+          <w:rStyle w:val="KeywordTok"/>
+        </w:rPr>
+        <w:t xml:space="preserve">write.csv2</w:t>
+      </w:r>
+      <w:r>
+        <w:rPr>
+          <w:rStyle w:val="NormalTok"/>
+        </w:rPr>
+        <w:t xml:space="preserve">(medians_k, fs</w:t>
       </w:r>
       <w:r>
         <w:rPr>
@@ -2171,13 +3722,49 @@
         <w:rPr>
           <w:rStyle w:val="KeywordTok"/>
         </w:rPr>
-        <w:t xml:space="preserve">metaClustering_consensus</w:t>
-      </w:r>
-      <w:r>
-        <w:rPr>
-          <w:rStyle w:val="NormalTok"/>
-        </w:rPr>
-        <w:t xml:space="preserve">(out</w:t>
+        <w:t xml:space="preserve">path</w:t>
+      </w:r>
+      <w:r>
+        <w:rPr>
+          <w:rStyle w:val="NormalTok"/>
+        </w:rPr>
+        <w:t xml:space="preserve">(utSti, </w:t>
+      </w:r>
+      <w:r>
+        <w:rPr>
+          <w:rStyle w:val="KeywordTok"/>
+        </w:rPr>
+        <w:t xml:space="preserve">paste0</w:t>
+      </w:r>
+      <w:r>
+        <w:rPr>
+          <w:rStyle w:val="NormalTok"/>
+        </w:rPr>
+        <w:t xml:space="preserve">(</w:t>
+      </w:r>
+      <w:r>
+        <w:rPr>
+          <w:rStyle w:val="StringTok"/>
+        </w:rPr>
+        <w:t xml:space="preserve">"medians_per_kluster_k_"</w:t>
+      </w:r>
+      <w:r>
+        <w:rPr>
+          <w:rStyle w:val="NormalTok"/>
+        </w:rPr>
+        <w:t xml:space="preserve">, k, </w:t>
+      </w:r>
+      <w:r>
+        <w:rPr>
+          <w:rStyle w:val="StringTok"/>
+        </w:rPr>
+        <w:t xml:space="preserve">"_seed"</w:t>
+      </w:r>
+      <w:r>
+        <w:rPr>
+          <w:rStyle w:val="NormalTok"/>
+        </w:rPr>
+        <w:t xml:space="preserve">, params</w:t>
       </w:r>
       <w:r>
         <w:rPr>
@@ -2189,7 +3776,223 @@
         <w:rPr>
           <w:rStyle w:val="NormalTok"/>
         </w:rPr>
-        <w:t xml:space="preserve">map</w:t>
+        <w:t xml:space="preserve">seed, ext_name, </w:t>
+      </w:r>
+      <w:r>
+        <w:rPr>
+          <w:rStyle w:val="StringTok"/>
+        </w:rPr>
+        <w:t xml:space="preserve">".csv"</w:t>
+      </w:r>
+      <w:r>
+        <w:rPr>
+          <w:rStyle w:val="NormalTok"/>
+        </w:rPr>
+        <w:t xml:space="preserve">)))</w:t>
+      </w:r>
+      <w:r>
+        <w:br/>
+      </w:r>
+      <w:r>
+        <w:rPr>
+          <w:rStyle w:val="KeywordTok"/>
+        </w:rPr>
+        <w:t xml:space="preserve">print</w:t>
+      </w:r>
+      <w:r>
+        <w:rPr>
+          <w:rStyle w:val="NormalTok"/>
+        </w:rPr>
+        <w:t xml:space="preserve">(</w:t>
+      </w:r>
+      <w:r>
+        <w:rPr>
+          <w:rStyle w:val="StringTok"/>
+        </w:rPr>
+        <w:t xml:space="preserve">"median"</w:t>
+      </w:r>
+      <w:r>
+        <w:rPr>
+          <w:rStyle w:val="NormalTok"/>
+        </w:rPr>
+        <w:t xml:space="preserve">)</w:t>
+      </w:r>
+      <w:r>
+        <w:br/>
+      </w:r>
+      <w:r>
+        <w:br/>
+      </w:r>
+      <w:r>
+        <w:br/>
+      </w:r>
+      <w:r>
+        <w:br/>
+      </w:r>
+      <w:r>
+        <w:rPr>
+          <w:rStyle w:val="NormalTok"/>
+        </w:rPr>
+        <w:t xml:space="preserve">  </w:t>
+      </w:r>
+      <w:r>
+        <w:rPr>
+          <w:rStyle w:val="KeywordTok"/>
+        </w:rPr>
+        <w:t xml:space="preserve">tiff</w:t>
+      </w:r>
+      <w:r>
+        <w:rPr>
+          <w:rStyle w:val="NormalTok"/>
+        </w:rPr>
+        <w:t xml:space="preserve">(fs</w:t>
+      </w:r>
+      <w:r>
+        <w:rPr>
+          <w:rStyle w:val="OperatorTok"/>
+        </w:rPr>
+        <w:t xml:space="preserve">::</w:t>
+      </w:r>
+      <w:r>
+        <w:rPr>
+          <w:rStyle w:val="KeywordTok"/>
+        </w:rPr>
+        <w:t xml:space="preserve">path</w:t>
+      </w:r>
+      <w:r>
+        <w:rPr>
+          <w:rStyle w:val="NormalTok"/>
+        </w:rPr>
+        <w:t xml:space="preserve">(utSti, </w:t>
+      </w:r>
+      <w:r>
+        <w:rPr>
+          <w:rStyle w:val="KeywordTok"/>
+        </w:rPr>
+        <w:t xml:space="preserve">paste0</w:t>
+      </w:r>
+      <w:r>
+        <w:rPr>
+          <w:rStyle w:val="NormalTok"/>
+        </w:rPr>
+        <w:t xml:space="preserve">(</w:t>
+      </w:r>
+      <w:r>
+        <w:rPr>
+          <w:rStyle w:val="StringTok"/>
+        </w:rPr>
+        <w:t xml:space="preserve">"heatmap_median_k_"</w:t>
+      </w:r>
+      <w:r>
+        <w:rPr>
+          <w:rStyle w:val="NormalTok"/>
+        </w:rPr>
+        <w:t xml:space="preserve">, k, </w:t>
+      </w:r>
+      <w:r>
+        <w:rPr>
+          <w:rStyle w:val="StringTok"/>
+        </w:rPr>
+        <w:t xml:space="preserve">"_cluster_seed"</w:t>
+      </w:r>
+      <w:r>
+        <w:rPr>
+          <w:rStyle w:val="NormalTok"/>
+        </w:rPr>
+        <w:t xml:space="preserve">, seed, ext_name, </w:t>
+      </w:r>
+      <w:r>
+        <w:rPr>
+          <w:rStyle w:val="StringTok"/>
+        </w:rPr>
+        <w:t xml:space="preserve">".tiff"</w:t>
+      </w:r>
+      <w:r>
+        <w:rPr>
+          <w:rStyle w:val="NormalTok"/>
+        </w:rPr>
+        <w:t xml:space="preserve">)), </w:t>
+      </w:r>
+      <w:r>
+        <w:rPr>
+          <w:rStyle w:val="DataTypeTok"/>
+        </w:rPr>
+        <w:t xml:space="preserve">width =</w:t>
+      </w:r>
+      <w:r>
+        <w:rPr>
+          <w:rStyle w:val="NormalTok"/>
+        </w:rPr>
+        <w:t xml:space="preserve"> </w:t>
+      </w:r>
+      <w:r>
+        <w:rPr>
+          <w:rStyle w:val="DecValTok"/>
+        </w:rPr>
+        <w:t xml:space="preserve">1000</w:t>
+      </w:r>
+      <w:r>
+        <w:rPr>
+          <w:rStyle w:val="NormalTok"/>
+        </w:rPr>
+        <w:t xml:space="preserve">, </w:t>
+      </w:r>
+      <w:r>
+        <w:rPr>
+          <w:rStyle w:val="DataTypeTok"/>
+        </w:rPr>
+        <w:t xml:space="preserve">height =</w:t>
+      </w:r>
+      <w:r>
+        <w:rPr>
+          <w:rStyle w:val="NormalTok"/>
+        </w:rPr>
+        <w:t xml:space="preserve"> </w:t>
+      </w:r>
+      <w:r>
+        <w:rPr>
+          <w:rStyle w:val="DecValTok"/>
+        </w:rPr>
+        <w:t xml:space="preserve">800</w:t>
+      </w:r>
+      <w:r>
+        <w:rPr>
+          <w:rStyle w:val="NormalTok"/>
+        </w:rPr>
+        <w:t xml:space="preserve">)</w:t>
+      </w:r>
+      <w:r>
+        <w:br/>
+      </w:r>
+      <w:r>
+        <w:rPr>
+          <w:rStyle w:val="NormalTok"/>
+        </w:rPr>
+        <w:t xml:space="preserve">    </w:t>
+      </w:r>
+      <w:r>
+        <w:rPr>
+          <w:rStyle w:val="KeywordTok"/>
+        </w:rPr>
+        <w:t xml:space="preserve">Heatmap</w:t>
+      </w:r>
+      <w:r>
+        <w:rPr>
+          <w:rStyle w:val="NormalTok"/>
+        </w:rPr>
+        <w:t xml:space="preserve">(</w:t>
+      </w:r>
+      <w:r>
+        <w:rPr>
+          <w:rStyle w:val="KeywordTok"/>
+        </w:rPr>
+        <w:t xml:space="preserve">as.matrix</w:t>
+      </w:r>
+      <w:r>
+        <w:rPr>
+          <w:rStyle w:val="NormalTok"/>
+        </w:rPr>
+        <w:t xml:space="preserve">(medians_k[,params</w:t>
       </w:r>
       <w:r>
         <w:rPr>
@@ -2201,952 +4004,7 @@
         <w:rPr>
           <w:rStyle w:val="NormalTok"/>
         </w:rPr>
-        <w:t xml:space="preserve">codes, </w:t>
-      </w:r>
-      <w:r>
-        <w:rPr>
-          <w:rStyle w:val="DataTypeTok"/>
-        </w:rPr>
-        <w:t xml:space="preserve">k =</w:t>
-      </w:r>
-      <w:r>
-        <w:rPr>
-          <w:rStyle w:val="NormalTok"/>
-        </w:rPr>
-        <w:t xml:space="preserve"> k, </w:t>
-      </w:r>
-      <w:r>
-        <w:rPr>
-          <w:rStyle w:val="DataTypeTok"/>
-        </w:rPr>
-        <w:t xml:space="preserve">seed =</w:t>
-      </w:r>
-      <w:r>
-        <w:rPr>
-          <w:rStyle w:val="NormalTok"/>
-        </w:rPr>
-        <w:t xml:space="preserve"> params</w:t>
-      </w:r>
-      <w:r>
-        <w:rPr>
-          <w:rStyle w:val="OperatorTok"/>
-        </w:rPr>
-        <w:t xml:space="preserve">$</w:t>
-      </w:r>
-      <w:r>
-        <w:rPr>
-          <w:rStyle w:val="NormalTok"/>
-        </w:rPr>
-        <w:t xml:space="preserve">seed)</w:t>
-      </w:r>
-      <w:r>
-        <w:br/>
-      </w:r>
-      <w:r>
-        <w:rPr>
-          <w:rStyle w:val="NormalTok"/>
-        </w:rPr>
-        <w:t xml:space="preserve">  cluster_FlowSOM_k &lt;-</w:t>
-      </w:r>
-      <w:r>
-        <w:rPr>
-          <w:rStyle w:val="StringTok"/>
-        </w:rPr>
-        <w:t xml:space="preserve"> </w:t>
-      </w:r>
-      <w:r>
-        <w:rPr>
-          <w:rStyle w:val="NormalTok"/>
-        </w:rPr>
-        <w:t xml:space="preserve">out_k[cluster_FlowSOM_pre]</w:t>
-      </w:r>
-      <w:r>
-        <w:br/>
-      </w:r>
-      <w:r>
-        <w:rPr>
-          <w:rStyle w:val="NormalTok"/>
-        </w:rPr>
-        <w:t xml:space="preserve">  cluster_FlowSOM_k_factor &lt;-</w:t>
-      </w:r>
-      <w:r>
-        <w:rPr>
-          <w:rStyle w:val="StringTok"/>
-        </w:rPr>
-        <w:t xml:space="preserve"> </w:t>
-      </w:r>
-      <w:r>
-        <w:rPr>
-          <w:rStyle w:val="KeywordTok"/>
-        </w:rPr>
-        <w:t xml:space="preserve">factor</w:t>
-      </w:r>
-      <w:r>
-        <w:rPr>
-          <w:rStyle w:val="NormalTok"/>
-        </w:rPr>
-        <w:t xml:space="preserve">(cluster_FlowSOM_k, </w:t>
-      </w:r>
-      <w:r>
-        <w:rPr>
-          <w:rStyle w:val="DataTypeTok"/>
-        </w:rPr>
-        <w:t xml:space="preserve">levels =</w:t>
-      </w:r>
-      <w:r>
-        <w:rPr>
-          <w:rStyle w:val="NormalTok"/>
-        </w:rPr>
-        <w:t xml:space="preserve"> </w:t>
-      </w:r>
-      <w:r>
-        <w:rPr>
-          <w:rStyle w:val="DecValTok"/>
-        </w:rPr>
-        <w:t xml:space="preserve">1</w:t>
-      </w:r>
-      <w:r>
-        <w:rPr>
-          <w:rStyle w:val="OperatorTok"/>
-        </w:rPr>
-        <w:t xml:space="preserve">:</w:t>
-      </w:r>
-      <w:r>
-        <w:rPr>
-          <w:rStyle w:val="NormalTok"/>
-        </w:rPr>
-        <w:t xml:space="preserve">k)</w:t>
-      </w:r>
-      <w:r>
-        <w:br/>
-      </w:r>
-      <w:r>
-        <w:rPr>
-          <w:rStyle w:val="KeywordTok"/>
-        </w:rPr>
-        <w:t xml:space="preserve">print</w:t>
-      </w:r>
-      <w:r>
-        <w:rPr>
-          <w:rStyle w:val="NormalTok"/>
-        </w:rPr>
-        <w:t xml:space="preserve">(</w:t>
-      </w:r>
-      <w:r>
-        <w:rPr>
-          <w:rStyle w:val="StringTok"/>
-        </w:rPr>
-        <w:t xml:space="preserve">"cluster"</w:t>
-      </w:r>
-      <w:r>
-        <w:rPr>
-          <w:rStyle w:val="NormalTok"/>
-        </w:rPr>
-        <w:t xml:space="preserve">)</w:t>
-      </w:r>
-      <w:r>
-        <w:br/>
-      </w:r>
-      <w:r>
-        <w:rPr>
-          <w:rStyle w:val="NormalTok"/>
-        </w:rPr>
-        <w:t xml:space="preserve">  q10_k &lt;-</w:t>
-      </w:r>
-      <w:r>
-        <w:rPr>
-          <w:rStyle w:val="StringTok"/>
-        </w:rPr>
-        <w:t xml:space="preserve"> </w:t>
-      </w:r>
-      <w:r>
-        <w:rPr>
-          <w:rStyle w:val="KeywordTok"/>
-        </w:rPr>
-        <w:t xml:space="preserve">q_per_cluster_marker</w:t>
-      </w:r>
-      <w:r>
-        <w:rPr>
-          <w:rStyle w:val="NormalTok"/>
-        </w:rPr>
-        <w:t xml:space="preserve">(</w:t>
-      </w:r>
-      <w:r>
-        <w:rPr>
-          <w:rStyle w:val="DataTypeTok"/>
-        </w:rPr>
-        <w:t xml:space="preserve">data =</w:t>
-      </w:r>
-      <w:r>
-        <w:rPr>
-          <w:rStyle w:val="NormalTok"/>
-        </w:rPr>
-        <w:t xml:space="preserve"> params</w:t>
-      </w:r>
-      <w:r>
-        <w:rPr>
-          <w:rStyle w:val="OperatorTok"/>
-        </w:rPr>
-        <w:t xml:space="preserve">$</w:t>
-      </w:r>
-      <w:r>
-        <w:rPr>
-          <w:rStyle w:val="NormalTok"/>
-        </w:rPr>
-        <w:t xml:space="preserve">data[,params</w:t>
-      </w:r>
-      <w:r>
-        <w:rPr>
-          <w:rStyle w:val="OperatorTok"/>
-        </w:rPr>
-        <w:t xml:space="preserve">$</w:t>
-      </w:r>
-      <w:r>
-        <w:rPr>
-          <w:rStyle w:val="NormalTok"/>
-        </w:rPr>
-        <w:t xml:space="preserve">kanaler], </w:t>
-      </w:r>
-      <w:r>
-        <w:rPr>
-          <w:rStyle w:val="DataTypeTok"/>
-        </w:rPr>
-        <w:t xml:space="preserve">kluster =</w:t>
-      </w:r>
-      <w:r>
-        <w:rPr>
-          <w:rStyle w:val="NormalTok"/>
-        </w:rPr>
-        <w:t xml:space="preserve"> cluster_FlowSOM_k, </w:t>
-      </w:r>
-      <w:r>
-        <w:rPr>
-          <w:rStyle w:val="DataTypeTok"/>
-        </w:rPr>
-        <w:t xml:space="preserve">probs =</w:t>
-      </w:r>
-      <w:r>
-        <w:rPr>
-          <w:rStyle w:val="NormalTok"/>
-        </w:rPr>
-        <w:t xml:space="preserve"> </w:t>
-      </w:r>
-      <w:r>
-        <w:rPr>
-          <w:rStyle w:val="FloatTok"/>
-        </w:rPr>
-        <w:t xml:space="preserve">0.1</w:t>
-      </w:r>
-      <w:r>
-        <w:rPr>
-          <w:rStyle w:val="NormalTok"/>
-        </w:rPr>
-        <w:t xml:space="preserve">)</w:t>
-      </w:r>
-      <w:r>
-        <w:br/>
-      </w:r>
-      <w:r>
-        <w:rPr>
-          <w:rStyle w:val="NormalTok"/>
-        </w:rPr>
-        <w:t xml:space="preserve">  </w:t>
-      </w:r>
-      <w:r>
-        <w:rPr>
-          <w:rStyle w:val="KeywordTok"/>
-        </w:rPr>
-        <w:t xml:space="preserve">write.csv2</w:t>
-      </w:r>
-      <w:r>
-        <w:rPr>
-          <w:rStyle w:val="NormalTok"/>
-        </w:rPr>
-        <w:t xml:space="preserve">(q10_k, fs</w:t>
-      </w:r>
-      <w:r>
-        <w:rPr>
-          <w:rStyle w:val="OperatorTok"/>
-        </w:rPr>
-        <w:t xml:space="preserve">::</w:t>
-      </w:r>
-      <w:r>
-        <w:rPr>
-          <w:rStyle w:val="KeywordTok"/>
-        </w:rPr>
-        <w:t xml:space="preserve">path</w:t>
-      </w:r>
-      <w:r>
-        <w:rPr>
-          <w:rStyle w:val="NormalTok"/>
-        </w:rPr>
-        <w:t xml:space="preserve">(utSti, </w:t>
-      </w:r>
-      <w:r>
-        <w:rPr>
-          <w:rStyle w:val="KeywordTok"/>
-        </w:rPr>
-        <w:t xml:space="preserve">paste0</w:t>
-      </w:r>
-      <w:r>
-        <w:rPr>
-          <w:rStyle w:val="NormalTok"/>
-        </w:rPr>
-        <w:t xml:space="preserve">(</w:t>
-      </w:r>
-      <w:r>
-        <w:rPr>
-          <w:rStyle w:val="StringTok"/>
-        </w:rPr>
-        <w:t xml:space="preserve">"q10_per_kluster_k_"</w:t>
-      </w:r>
-      <w:r>
-        <w:rPr>
-          <w:rStyle w:val="NormalTok"/>
-        </w:rPr>
-        <w:t xml:space="preserve">, k, </w:t>
-      </w:r>
-      <w:r>
-        <w:rPr>
-          <w:rStyle w:val="StringTok"/>
-        </w:rPr>
-        <w:t xml:space="preserve">"_seed"</w:t>
-      </w:r>
-      <w:r>
-        <w:rPr>
-          <w:rStyle w:val="NormalTok"/>
-        </w:rPr>
-        <w:t xml:space="preserve">, params</w:t>
-      </w:r>
-      <w:r>
-        <w:rPr>
-          <w:rStyle w:val="OperatorTok"/>
-        </w:rPr>
-        <w:t xml:space="preserve">$</w:t>
-      </w:r>
-      <w:r>
-        <w:rPr>
-          <w:rStyle w:val="NormalTok"/>
-        </w:rPr>
-        <w:t xml:space="preserve">seed, ext_name, </w:t>
-      </w:r>
-      <w:r>
-        <w:rPr>
-          <w:rStyle w:val="StringTok"/>
-        </w:rPr>
-        <w:t xml:space="preserve">".csv"</w:t>
-      </w:r>
-      <w:r>
-        <w:rPr>
-          <w:rStyle w:val="NormalTok"/>
-        </w:rPr>
-        <w:t xml:space="preserve">)))</w:t>
-      </w:r>
-      <w:r>
-        <w:br/>
-      </w:r>
-      <w:r>
-        <w:rPr>
-          <w:rStyle w:val="NormalTok"/>
-        </w:rPr>
-        <w:t xml:space="preserve">  q90_k &lt;-</w:t>
-      </w:r>
-      <w:r>
-        <w:rPr>
-          <w:rStyle w:val="StringTok"/>
-        </w:rPr>
-        <w:t xml:space="preserve"> </w:t>
-      </w:r>
-      <w:r>
-        <w:rPr>
-          <w:rStyle w:val="KeywordTok"/>
-        </w:rPr>
-        <w:t xml:space="preserve">q_per_cluster_marker</w:t>
-      </w:r>
-      <w:r>
-        <w:rPr>
-          <w:rStyle w:val="NormalTok"/>
-        </w:rPr>
-        <w:t xml:space="preserve">(</w:t>
-      </w:r>
-      <w:r>
-        <w:rPr>
-          <w:rStyle w:val="DataTypeTok"/>
-        </w:rPr>
-        <w:t xml:space="preserve">data =</w:t>
-      </w:r>
-      <w:r>
-        <w:rPr>
-          <w:rStyle w:val="NormalTok"/>
-        </w:rPr>
-        <w:t xml:space="preserve"> params</w:t>
-      </w:r>
-      <w:r>
-        <w:rPr>
-          <w:rStyle w:val="OperatorTok"/>
-        </w:rPr>
-        <w:t xml:space="preserve">$</w:t>
-      </w:r>
-      <w:r>
-        <w:rPr>
-          <w:rStyle w:val="NormalTok"/>
-        </w:rPr>
-        <w:t xml:space="preserve">data[,params</w:t>
-      </w:r>
-      <w:r>
-        <w:rPr>
-          <w:rStyle w:val="OperatorTok"/>
-        </w:rPr>
-        <w:t xml:space="preserve">$</w:t>
-      </w:r>
-      <w:r>
-        <w:rPr>
-          <w:rStyle w:val="NormalTok"/>
-        </w:rPr>
-        <w:t xml:space="preserve">kanaler], </w:t>
-      </w:r>
-      <w:r>
-        <w:rPr>
-          <w:rStyle w:val="DataTypeTok"/>
-        </w:rPr>
-        <w:t xml:space="preserve">kluster =</w:t>
-      </w:r>
-      <w:r>
-        <w:rPr>
-          <w:rStyle w:val="NormalTok"/>
-        </w:rPr>
-        <w:t xml:space="preserve"> cluster_FlowSOM_k, </w:t>
-      </w:r>
-      <w:r>
-        <w:rPr>
-          <w:rStyle w:val="DataTypeTok"/>
-        </w:rPr>
-        <w:t xml:space="preserve">probs =</w:t>
-      </w:r>
-      <w:r>
-        <w:rPr>
-          <w:rStyle w:val="NormalTok"/>
-        </w:rPr>
-        <w:t xml:space="preserve"> </w:t>
-      </w:r>
-      <w:r>
-        <w:rPr>
-          <w:rStyle w:val="FloatTok"/>
-        </w:rPr>
-        <w:t xml:space="preserve">0.9</w:t>
-      </w:r>
-      <w:r>
-        <w:rPr>
-          <w:rStyle w:val="NormalTok"/>
-        </w:rPr>
-        <w:t xml:space="preserve">)</w:t>
-      </w:r>
-      <w:r>
-        <w:br/>
-      </w:r>
-      <w:r>
-        <w:rPr>
-          <w:rStyle w:val="NormalTok"/>
-        </w:rPr>
-        <w:t xml:space="preserve">  </w:t>
-      </w:r>
-      <w:r>
-        <w:rPr>
-          <w:rStyle w:val="KeywordTok"/>
-        </w:rPr>
-        <w:t xml:space="preserve">write.csv2</w:t>
-      </w:r>
-      <w:r>
-        <w:rPr>
-          <w:rStyle w:val="NormalTok"/>
-        </w:rPr>
-        <w:t xml:space="preserve">(q90_k, fs</w:t>
-      </w:r>
-      <w:r>
-        <w:rPr>
-          <w:rStyle w:val="OperatorTok"/>
-        </w:rPr>
-        <w:t xml:space="preserve">::</w:t>
-      </w:r>
-      <w:r>
-        <w:rPr>
-          <w:rStyle w:val="KeywordTok"/>
-        </w:rPr>
-        <w:t xml:space="preserve">path</w:t>
-      </w:r>
-      <w:r>
-        <w:rPr>
-          <w:rStyle w:val="NormalTok"/>
-        </w:rPr>
-        <w:t xml:space="preserve">(utSti, </w:t>
-      </w:r>
-      <w:r>
-        <w:rPr>
-          <w:rStyle w:val="KeywordTok"/>
-        </w:rPr>
-        <w:t xml:space="preserve">paste0</w:t>
-      </w:r>
-      <w:r>
-        <w:rPr>
-          <w:rStyle w:val="NormalTok"/>
-        </w:rPr>
-        <w:t xml:space="preserve">(</w:t>
-      </w:r>
-      <w:r>
-        <w:rPr>
-          <w:rStyle w:val="StringTok"/>
-        </w:rPr>
-        <w:t xml:space="preserve">"q90_per_kluster_k_"</w:t>
-      </w:r>
-      <w:r>
-        <w:rPr>
-          <w:rStyle w:val="NormalTok"/>
-        </w:rPr>
-        <w:t xml:space="preserve">, k, </w:t>
-      </w:r>
-      <w:r>
-        <w:rPr>
-          <w:rStyle w:val="StringTok"/>
-        </w:rPr>
-        <w:t xml:space="preserve">"_seed"</w:t>
-      </w:r>
-      <w:r>
-        <w:rPr>
-          <w:rStyle w:val="NormalTok"/>
-        </w:rPr>
-        <w:t xml:space="preserve">, params</w:t>
-      </w:r>
-      <w:r>
-        <w:rPr>
-          <w:rStyle w:val="OperatorTok"/>
-        </w:rPr>
-        <w:t xml:space="preserve">$</w:t>
-      </w:r>
-      <w:r>
-        <w:rPr>
-          <w:rStyle w:val="NormalTok"/>
-        </w:rPr>
-        <w:t xml:space="preserve">seed, ext_name, </w:t>
-      </w:r>
-      <w:r>
-        <w:rPr>
-          <w:rStyle w:val="StringTok"/>
-        </w:rPr>
-        <w:t xml:space="preserve">".csv"</w:t>
-      </w:r>
-      <w:r>
-        <w:rPr>
-          <w:rStyle w:val="NormalTok"/>
-        </w:rPr>
-        <w:t xml:space="preserve">)))</w:t>
-      </w:r>
-      <w:r>
-        <w:br/>
-      </w:r>
-      <w:r>
-        <w:rPr>
-          <w:rStyle w:val="KeywordTok"/>
-        </w:rPr>
-        <w:t xml:space="preserve">print</w:t>
-      </w:r>
-      <w:r>
-        <w:rPr>
-          <w:rStyle w:val="NormalTok"/>
-        </w:rPr>
-        <w:t xml:space="preserve">(</w:t>
-      </w:r>
-      <w:r>
-        <w:rPr>
-          <w:rStyle w:val="StringTok"/>
-        </w:rPr>
-        <w:t xml:space="preserve">"q"</w:t>
-      </w:r>
-      <w:r>
-        <w:rPr>
-          <w:rStyle w:val="NormalTok"/>
-        </w:rPr>
-        <w:t xml:space="preserve">)</w:t>
-      </w:r>
-      <w:r>
-        <w:br/>
-      </w:r>
-      <w:r>
-        <w:br/>
-      </w:r>
-      <w:r>
-        <w:rPr>
-          <w:rStyle w:val="NormalTok"/>
-        </w:rPr>
-        <w:t xml:space="preserve">  medians_k &lt;-</w:t>
-      </w:r>
-      <w:r>
-        <w:rPr>
-          <w:rStyle w:val="StringTok"/>
-        </w:rPr>
-        <w:t xml:space="preserve"> </w:t>
-      </w:r>
-      <w:r>
-        <w:rPr>
-          <w:rStyle w:val="KeywordTok"/>
-        </w:rPr>
-        <w:t xml:space="preserve">median_per_cluster_marker</w:t>
-      </w:r>
-      <w:r>
-        <w:rPr>
-          <w:rStyle w:val="NormalTok"/>
-        </w:rPr>
-        <w:t xml:space="preserve">(</w:t>
-      </w:r>
-      <w:r>
-        <w:rPr>
-          <w:rStyle w:val="DataTypeTok"/>
-        </w:rPr>
-        <w:t xml:space="preserve">data =</w:t>
-      </w:r>
-      <w:r>
-        <w:rPr>
-          <w:rStyle w:val="NormalTok"/>
-        </w:rPr>
-        <w:t xml:space="preserve"> params</w:t>
-      </w:r>
-      <w:r>
-        <w:rPr>
-          <w:rStyle w:val="OperatorTok"/>
-        </w:rPr>
-        <w:t xml:space="preserve">$</w:t>
-      </w:r>
-      <w:r>
-        <w:rPr>
-          <w:rStyle w:val="NormalTok"/>
-        </w:rPr>
-        <w:t xml:space="preserve">data[,params</w:t>
-      </w:r>
-      <w:r>
-        <w:rPr>
-          <w:rStyle w:val="OperatorTok"/>
-        </w:rPr>
-        <w:t xml:space="preserve">$</w:t>
-      </w:r>
-      <w:r>
-        <w:rPr>
-          <w:rStyle w:val="NormalTok"/>
-        </w:rPr>
-        <w:t xml:space="preserve">kanaler], </w:t>
-      </w:r>
-      <w:r>
-        <w:rPr>
-          <w:rStyle w:val="DataTypeTok"/>
-        </w:rPr>
-        <w:t xml:space="preserve">kluster =</w:t>
-      </w:r>
-      <w:r>
-        <w:rPr>
-          <w:rStyle w:val="NormalTok"/>
-        </w:rPr>
-        <w:t xml:space="preserve"> cluster_FlowSOM_k)</w:t>
-      </w:r>
-      <w:r>
-        <w:br/>
-      </w:r>
-      <w:r>
-        <w:rPr>
-          <w:rStyle w:val="NormalTok"/>
-        </w:rPr>
-        <w:t xml:space="preserve">  </w:t>
-      </w:r>
-      <w:r>
-        <w:rPr>
-          <w:rStyle w:val="KeywordTok"/>
-        </w:rPr>
-        <w:t xml:space="preserve">write.csv2</w:t>
-      </w:r>
-      <w:r>
-        <w:rPr>
-          <w:rStyle w:val="NormalTok"/>
-        </w:rPr>
-        <w:t xml:space="preserve">(medians_k, fs</w:t>
-      </w:r>
-      <w:r>
-        <w:rPr>
-          <w:rStyle w:val="OperatorTok"/>
-        </w:rPr>
-        <w:t xml:space="preserve">::</w:t>
-      </w:r>
-      <w:r>
-        <w:rPr>
-          <w:rStyle w:val="KeywordTok"/>
-        </w:rPr>
-        <w:t xml:space="preserve">path</w:t>
-      </w:r>
-      <w:r>
-        <w:rPr>
-          <w:rStyle w:val="NormalTok"/>
-        </w:rPr>
-        <w:t xml:space="preserve">(utSti, </w:t>
-      </w:r>
-      <w:r>
-        <w:rPr>
-          <w:rStyle w:val="KeywordTok"/>
-        </w:rPr>
-        <w:t xml:space="preserve">paste0</w:t>
-      </w:r>
-      <w:r>
-        <w:rPr>
-          <w:rStyle w:val="NormalTok"/>
-        </w:rPr>
-        <w:t xml:space="preserve">(</w:t>
-      </w:r>
-      <w:r>
-        <w:rPr>
-          <w:rStyle w:val="StringTok"/>
-        </w:rPr>
-        <w:t xml:space="preserve">"medians_per_kluster_k_"</w:t>
-      </w:r>
-      <w:r>
-        <w:rPr>
-          <w:rStyle w:val="NormalTok"/>
-        </w:rPr>
-        <w:t xml:space="preserve">, k, </w:t>
-      </w:r>
-      <w:r>
-        <w:rPr>
-          <w:rStyle w:val="StringTok"/>
-        </w:rPr>
-        <w:t xml:space="preserve">"_seed"</w:t>
-      </w:r>
-      <w:r>
-        <w:rPr>
-          <w:rStyle w:val="NormalTok"/>
-        </w:rPr>
-        <w:t xml:space="preserve">, params</w:t>
-      </w:r>
-      <w:r>
-        <w:rPr>
-          <w:rStyle w:val="OperatorTok"/>
-        </w:rPr>
-        <w:t xml:space="preserve">$</w:t>
-      </w:r>
-      <w:r>
-        <w:rPr>
-          <w:rStyle w:val="NormalTok"/>
-        </w:rPr>
-        <w:t xml:space="preserve">seed, ext_name, </w:t>
-      </w:r>
-      <w:r>
-        <w:rPr>
-          <w:rStyle w:val="StringTok"/>
-        </w:rPr>
-        <w:t xml:space="preserve">".csv"</w:t>
-      </w:r>
-      <w:r>
-        <w:rPr>
-          <w:rStyle w:val="NormalTok"/>
-        </w:rPr>
-        <w:t xml:space="preserve">)))</w:t>
-      </w:r>
-      <w:r>
-        <w:br/>
-      </w:r>
-      <w:r>
-        <w:rPr>
-          <w:rStyle w:val="KeywordTok"/>
-        </w:rPr>
-        <w:t xml:space="preserve">print</w:t>
-      </w:r>
-      <w:r>
-        <w:rPr>
-          <w:rStyle w:val="NormalTok"/>
-        </w:rPr>
-        <w:t xml:space="preserve">(</w:t>
-      </w:r>
-      <w:r>
-        <w:rPr>
-          <w:rStyle w:val="StringTok"/>
-        </w:rPr>
-        <w:t xml:space="preserve">"median"</w:t>
-      </w:r>
-      <w:r>
-        <w:rPr>
-          <w:rStyle w:val="NormalTok"/>
-        </w:rPr>
-        <w:t xml:space="preserve">)</w:t>
-      </w:r>
-      <w:r>
-        <w:br/>
-      </w:r>
-      <w:r>
-        <w:br/>
-      </w:r>
-      <w:r>
-        <w:br/>
-      </w:r>
-      <w:r>
-        <w:br/>
-      </w:r>
-      <w:r>
-        <w:rPr>
-          <w:rStyle w:val="NormalTok"/>
-        </w:rPr>
-        <w:t xml:space="preserve">  </w:t>
-      </w:r>
-      <w:r>
-        <w:rPr>
-          <w:rStyle w:val="KeywordTok"/>
-        </w:rPr>
-        <w:t xml:space="preserve">tiff</w:t>
-      </w:r>
-      <w:r>
-        <w:rPr>
-          <w:rStyle w:val="NormalTok"/>
-        </w:rPr>
-        <w:t xml:space="preserve">(fs</w:t>
-      </w:r>
-      <w:r>
-        <w:rPr>
-          <w:rStyle w:val="OperatorTok"/>
-        </w:rPr>
-        <w:t xml:space="preserve">::</w:t>
-      </w:r>
-      <w:r>
-        <w:rPr>
-          <w:rStyle w:val="KeywordTok"/>
-        </w:rPr>
-        <w:t xml:space="preserve">path</w:t>
-      </w:r>
-      <w:r>
-        <w:rPr>
-          <w:rStyle w:val="NormalTok"/>
-        </w:rPr>
-        <w:t xml:space="preserve">(utSti, </w:t>
-      </w:r>
-      <w:r>
-        <w:rPr>
-          <w:rStyle w:val="KeywordTok"/>
-        </w:rPr>
-        <w:t xml:space="preserve">paste0</w:t>
-      </w:r>
-      <w:r>
-        <w:rPr>
-          <w:rStyle w:val="NormalTok"/>
-        </w:rPr>
-        <w:t xml:space="preserve">(</w:t>
-      </w:r>
-      <w:r>
-        <w:rPr>
-          <w:rStyle w:val="StringTok"/>
-        </w:rPr>
-        <w:t xml:space="preserve">"heatmap_median_k_"</w:t>
-      </w:r>
-      <w:r>
-        <w:rPr>
-          <w:rStyle w:val="NormalTok"/>
-        </w:rPr>
-        <w:t xml:space="preserve">, k, </w:t>
-      </w:r>
-      <w:r>
-        <w:rPr>
-          <w:rStyle w:val="StringTok"/>
-        </w:rPr>
-        <w:t xml:space="preserve">"_cluster_seed"</w:t>
-      </w:r>
-      <w:r>
-        <w:rPr>
-          <w:rStyle w:val="NormalTok"/>
-        </w:rPr>
-        <w:t xml:space="preserve">, seed, ext_name, </w:t>
-      </w:r>
-      <w:r>
-        <w:rPr>
-          <w:rStyle w:val="StringTok"/>
-        </w:rPr>
-        <w:t xml:space="preserve">".tiff"</w:t>
-      </w:r>
-      <w:r>
-        <w:rPr>
-          <w:rStyle w:val="NormalTok"/>
-        </w:rPr>
-        <w:t xml:space="preserve">)), </w:t>
-      </w:r>
-      <w:r>
-        <w:rPr>
-          <w:rStyle w:val="DataTypeTok"/>
-        </w:rPr>
-        <w:t xml:space="preserve">width =</w:t>
-      </w:r>
-      <w:r>
-        <w:rPr>
-          <w:rStyle w:val="NormalTok"/>
-        </w:rPr>
-        <w:t xml:space="preserve"> </w:t>
-      </w:r>
-      <w:r>
-        <w:rPr>
-          <w:rStyle w:val="DecValTok"/>
-        </w:rPr>
-        <w:t xml:space="preserve">1000</w:t>
-      </w:r>
-      <w:r>
-        <w:rPr>
-          <w:rStyle w:val="NormalTok"/>
-        </w:rPr>
-        <w:t xml:space="preserve">, </w:t>
-      </w:r>
-      <w:r>
-        <w:rPr>
-          <w:rStyle w:val="DataTypeTok"/>
-        </w:rPr>
-        <w:t xml:space="preserve">height =</w:t>
-      </w:r>
-      <w:r>
-        <w:rPr>
-          <w:rStyle w:val="NormalTok"/>
-        </w:rPr>
-        <w:t xml:space="preserve"> </w:t>
-      </w:r>
-      <w:r>
-        <w:rPr>
-          <w:rStyle w:val="DecValTok"/>
-        </w:rPr>
-        <w:t xml:space="preserve">800</w:t>
-      </w:r>
-      <w:r>
-        <w:rPr>
-          <w:rStyle w:val="NormalTok"/>
-        </w:rPr>
-        <w:t xml:space="preserve">)</w:t>
-      </w:r>
-      <w:r>
-        <w:br/>
-      </w:r>
-      <w:r>
-        <w:rPr>
-          <w:rStyle w:val="NormalTok"/>
-        </w:rPr>
-        <w:t xml:space="preserve">    </w:t>
-      </w:r>
-      <w:r>
-        <w:rPr>
-          <w:rStyle w:val="KeywordTok"/>
-        </w:rPr>
-        <w:t xml:space="preserve">Heatmap</w:t>
-      </w:r>
-      <w:r>
-        <w:rPr>
-          <w:rStyle w:val="NormalTok"/>
-        </w:rPr>
-        <w:t xml:space="preserve">(</w:t>
-      </w:r>
-      <w:r>
-        <w:rPr>
-          <w:rStyle w:val="KeywordTok"/>
-        </w:rPr>
-        <w:t xml:space="preserve">as.matrix</w:t>
-      </w:r>
-      <w:r>
-        <w:rPr>
-          <w:rStyle w:val="NormalTok"/>
-        </w:rPr>
-        <w:t xml:space="preserve">(medians_k[,o], </w:t>
+        <w:t xml:space="preserve">o], </w:t>
       </w:r>
       <w:r>
         <w:rPr>

</xml_diff>